<commit_message>
Lec06 upload & Lec05 Update
Added more examples to Lec05 of using fastapi and pydantic
</commit_message>
<xml_diff>
--- a/Lec05/EASS-Lec05-Natalie.docx
+++ b/Lec05/EASS-Lec05-Natalie.docx
@@ -150,6 +150,7 @@
       <w:r>
         <w:rPr>
           <w:rFonts w:cs="Arial"/>
+          <w:noProof/>
           <w:sz w:val="24"/>
           <w:szCs w:val="24"/>
           <w:rtl/>
@@ -200,6 +201,7 @@
       <w:r>
         <w:rPr>
           <w:rFonts w:cs="Arial"/>
+          <w:noProof/>
           <w:sz w:val="24"/>
           <w:szCs w:val="24"/>
           <w:rtl/>
@@ -324,6 +326,7 @@
       <w:r>
         <w:rPr>
           <w:rFonts w:cs="Arial"/>
+          <w:noProof/>
           <w:sz w:val="24"/>
           <w:szCs w:val="24"/>
           <w:rtl/>
@@ -375,6 +378,7 @@
       <w:r>
         <w:rPr>
           <w:rFonts w:cs="Arial"/>
+          <w:noProof/>
           <w:sz w:val="24"/>
           <w:szCs w:val="24"/>
           <w:rtl/>
@@ -559,6 +563,7 @@
       <w:r>
         <w:rPr>
           <w:rFonts w:cs="Arial"/>
+          <w:noProof/>
           <w:sz w:val="24"/>
           <w:szCs w:val="24"/>
           <w:rtl/>
@@ -630,7 +635,6 @@
     <w:p>
       <w:pPr>
         <w:rPr>
-          <w:rFonts w:hint="cs"/>
           <w:sz w:val="24"/>
           <w:szCs w:val="24"/>
           <w:rtl/>
@@ -739,13 +743,31 @@
         </w:rPr>
         <w:t xml:space="preserve"> של האימג' </w:t>
       </w:r>
-      <w:r>
-        <w:rPr>
-          <w:sz w:val="24"/>
-          <w:szCs w:val="24"/>
-        </w:rPr>
-        <w:t>kennethreitz/httpbin</w:t>
-      </w:r>
+      <w:proofErr w:type="spellStart"/>
+      <w:r>
+        <w:rPr>
+          <w:sz w:val="24"/>
+          <w:szCs w:val="24"/>
+        </w:rPr>
+        <w:t>kennethreitz</w:t>
+      </w:r>
+      <w:proofErr w:type="spellEnd"/>
+      <w:r>
+        <w:rPr>
+          <w:sz w:val="24"/>
+          <w:szCs w:val="24"/>
+        </w:rPr>
+        <w:t>/</w:t>
+      </w:r>
+      <w:proofErr w:type="spellStart"/>
+      <w:r>
+        <w:rPr>
+          <w:sz w:val="24"/>
+          <w:szCs w:val="24"/>
+        </w:rPr>
+        <w:t>httpbin</w:t>
+      </w:r>
+      <w:proofErr w:type="spellEnd"/>
       <w:r>
         <w:rPr>
           <w:rFonts w:hint="cs"/>
@@ -755,6 +777,7 @@
         </w:rPr>
         <w:t xml:space="preserve"> בעזרת הפקודה שבאתר של </w:t>
       </w:r>
+      <w:proofErr w:type="spellStart"/>
       <w:r>
         <w:rPr>
           <w:sz w:val="24"/>
@@ -762,6 +785,7 @@
         </w:rPr>
         <w:t>httpbin</w:t>
       </w:r>
+      <w:proofErr w:type="spellEnd"/>
       <w:r>
         <w:rPr>
           <w:rFonts w:hint="cs"/>
@@ -807,6 +831,7 @@
       <w:r>
         <w:rPr>
           <w:rFonts w:cs="Arial"/>
+          <w:noProof/>
           <w:sz w:val="24"/>
           <w:szCs w:val="24"/>
           <w:rtl/>
@@ -851,7 +876,6 @@
     <w:p>
       <w:pPr>
         <w:rPr>
-          <w:rFonts w:hint="cs"/>
           <w:sz w:val="24"/>
           <w:szCs w:val="24"/>
           <w:rtl/>
@@ -968,6 +992,7 @@
       <w:r>
         <w:rPr>
           <w:rFonts w:cs="Arial"/>
+          <w:noProof/>
           <w:sz w:val="24"/>
           <w:szCs w:val="24"/>
           <w:rtl/>
@@ -1135,6 +1160,7 @@
       <w:r>
         <w:rPr>
           <w:rFonts w:cs="Arial"/>
+          <w:noProof/>
           <w:sz w:val="24"/>
           <w:szCs w:val="24"/>
           <w:rtl/>
@@ -1210,56 +1236,16 @@
         </w:rPr>
         <w:t xml:space="preserve"> שלי בנושא הוא ציבורי. זמין בקישור </w:t>
       </w:r>
-      <w:r>
-        <w:rPr>
-          <w:sz w:val="24"/>
-          <w:szCs w:val="24"/>
-        </w:rPr>
-        <w:fldChar w:fldCharType="begin"/>
-      </w:r>
-      <w:r>
-        <w:rPr>
-          <w:sz w:val="24"/>
-          <w:szCs w:val="24"/>
-        </w:rPr>
-        <w:instrText xml:space="preserve"> HYPERLINK "</w:instrText>
-      </w:r>
-      <w:r>
-        <w:rPr>
-          <w:sz w:val="24"/>
-          <w:szCs w:val="24"/>
-        </w:rPr>
-        <w:instrText>https://github.com/EASS-HIT-2022/http-api-demo-natalieaflalo</w:instrText>
-      </w:r>
-      <w:r>
-        <w:rPr>
-          <w:sz w:val="24"/>
-          <w:szCs w:val="24"/>
-        </w:rPr>
-        <w:instrText xml:space="preserve">" </w:instrText>
-      </w:r>
-      <w:r>
-        <w:rPr>
-          <w:sz w:val="24"/>
-          <w:szCs w:val="24"/>
-        </w:rPr>
-        <w:fldChar w:fldCharType="separate"/>
-      </w:r>
-      <w:r>
-        <w:rPr>
-          <w:rStyle w:val="Hyperlink"/>
-          <w:sz w:val="24"/>
-          <w:szCs w:val="24"/>
-        </w:rPr>
-        <w:t>https://github.com/EASS-HIT-2022/http-api-demo-natalieaflalo</w:t>
-      </w:r>
-      <w:r>
-        <w:rPr>
-          <w:sz w:val="24"/>
-          <w:szCs w:val="24"/>
-        </w:rPr>
-        <w:fldChar w:fldCharType="end"/>
-      </w:r>
+      <w:hyperlink r:id="rId15" w:history="1">
+        <w:r>
+          <w:rPr>
+            <w:rStyle w:val="Hyperlink"/>
+            <w:sz w:val="24"/>
+            <w:szCs w:val="24"/>
+          </w:rPr>
+          <w:t>https://github.com/EASS-HIT-2022/http-api-demo-natalieaflalo</w:t>
+        </w:r>
+      </w:hyperlink>
       <w:r>
         <w:rPr>
           <w:rFonts w:hint="cs"/>
@@ -1335,17 +1321,15 @@
     <w:p>
       <w:pPr>
         <w:rPr>
-          <w:rFonts w:hint="cs"/>
-          <w:sz w:val="24"/>
-          <w:szCs w:val="24"/>
-          <w:rtl/>
-        </w:rPr>
-      </w:pPr>
-    </w:p>
-    <w:p>
-      <w:pPr>
-        <w:rPr>
-          <w:rFonts w:hint="cs"/>
+          <w:sz w:val="24"/>
+          <w:szCs w:val="24"/>
+          <w:rtl/>
+        </w:rPr>
+      </w:pPr>
+    </w:p>
+    <w:p>
+      <w:pPr>
+        <w:rPr>
           <w:b/>
           <w:bCs/>
           <w:sz w:val="24"/>
@@ -1388,7 +1372,6 @@
         <w:rPr>
           <w:sz w:val="24"/>
           <w:szCs w:val="24"/>
-          <w:rtl/>
         </w:rPr>
       </w:pPr>
       <w:r>
@@ -1455,6 +1438,200 @@
           <w:szCs w:val="24"/>
           <w:rtl/>
         </w:rPr>
+        <w:t>אנו נשתמש ב-</w:t>
+      </w:r>
+      <w:proofErr w:type="spellStart"/>
+      <w:r>
+        <w:rPr>
+          <w:sz w:val="24"/>
+          <w:szCs w:val="24"/>
+        </w:rPr>
+        <w:t>fastapi</w:t>
+      </w:r>
+      <w:proofErr w:type="spellEnd"/>
+      <w:r>
+        <w:rPr>
+          <w:rFonts w:hint="cs"/>
+          <w:sz w:val="24"/>
+          <w:szCs w:val="24"/>
+          <w:rtl/>
+        </w:rPr>
+        <w:t xml:space="preserve"> כדי ליצור את התקשורת בין ה-</w:t>
+      </w:r>
+      <w:r>
+        <w:rPr>
+          <w:sz w:val="24"/>
+          <w:szCs w:val="24"/>
+        </w:rPr>
+        <w:t>frontend</w:t>
+      </w:r>
+      <w:r>
+        <w:rPr>
+          <w:rFonts w:hint="cs"/>
+          <w:sz w:val="24"/>
+          <w:szCs w:val="24"/>
+          <w:rtl/>
+        </w:rPr>
+        <w:t xml:space="preserve"> ל-</w:t>
+      </w:r>
+      <w:r>
+        <w:rPr>
+          <w:sz w:val="24"/>
+          <w:szCs w:val="24"/>
+        </w:rPr>
+        <w:t>backend</w:t>
+      </w:r>
+      <w:r>
+        <w:rPr>
+          <w:rFonts w:hint="cs"/>
+          <w:sz w:val="24"/>
+          <w:szCs w:val="24"/>
+          <w:rtl/>
+        </w:rPr>
+        <w:t>. כלומר, ה-</w:t>
+      </w:r>
+      <w:r>
+        <w:rPr>
+          <w:sz w:val="24"/>
+          <w:szCs w:val="24"/>
+        </w:rPr>
+        <w:t>frontend</w:t>
+      </w:r>
+      <w:r>
+        <w:rPr>
+          <w:rFonts w:hint="cs"/>
+          <w:sz w:val="24"/>
+          <w:szCs w:val="24"/>
+          <w:rtl/>
+        </w:rPr>
+        <w:t xml:space="preserve"> ייצור בקשות (</w:t>
+      </w:r>
+      <w:r>
+        <w:rPr>
+          <w:sz w:val="24"/>
+          <w:szCs w:val="24"/>
+        </w:rPr>
+        <w:t>request</w:t>
+      </w:r>
+      <w:r>
+        <w:rPr>
+          <w:rFonts w:hint="cs"/>
+          <w:sz w:val="24"/>
+          <w:szCs w:val="24"/>
+          <w:rtl/>
+        </w:rPr>
+        <w:t xml:space="preserve">) של </w:t>
+      </w:r>
+      <w:r>
+        <w:rPr>
+          <w:sz w:val="24"/>
+          <w:szCs w:val="24"/>
+        </w:rPr>
+        <w:t>HTTP</w:t>
+      </w:r>
+      <w:r>
+        <w:rPr>
+          <w:rFonts w:hint="cs"/>
+          <w:sz w:val="24"/>
+          <w:szCs w:val="24"/>
+          <w:rtl/>
+        </w:rPr>
+        <w:t xml:space="preserve"> כמו </w:t>
+      </w:r>
+      <w:r>
+        <w:rPr>
+          <w:rFonts w:hint="cs"/>
+          <w:sz w:val="24"/>
+          <w:szCs w:val="24"/>
+        </w:rPr>
+        <w:t>GET</w:t>
+      </w:r>
+      <w:r>
+        <w:rPr>
+          <w:rFonts w:hint="cs"/>
+          <w:sz w:val="24"/>
+          <w:szCs w:val="24"/>
+          <w:rtl/>
+        </w:rPr>
+        <w:t>,</w:t>
+      </w:r>
+      <w:r>
+        <w:rPr>
+          <w:rFonts w:hint="cs"/>
+          <w:sz w:val="24"/>
+          <w:szCs w:val="24"/>
+        </w:rPr>
+        <w:t>POS</w:t>
+      </w:r>
+      <w:r>
+        <w:rPr>
+          <w:sz w:val="24"/>
+          <w:szCs w:val="24"/>
+        </w:rPr>
+        <w:t>T</w:t>
+      </w:r>
+      <w:r>
+        <w:rPr>
+          <w:rFonts w:hint="cs"/>
+          <w:sz w:val="24"/>
+          <w:szCs w:val="24"/>
+          <w:rtl/>
+        </w:rPr>
+        <w:t xml:space="preserve"> וב-</w:t>
+      </w:r>
+      <w:r>
+        <w:rPr>
+          <w:sz w:val="24"/>
+          <w:szCs w:val="24"/>
+        </w:rPr>
+        <w:t>backend</w:t>
+      </w:r>
+      <w:r>
+        <w:rPr>
+          <w:rFonts w:hint="cs"/>
+          <w:sz w:val="24"/>
+          <w:szCs w:val="24"/>
+          <w:rtl/>
+        </w:rPr>
+        <w:t xml:space="preserve"> נגדיר את התשובות (</w:t>
+      </w:r>
+      <w:r>
+        <w:rPr>
+          <w:sz w:val="24"/>
+          <w:szCs w:val="24"/>
+        </w:rPr>
+        <w:t>response</w:t>
+      </w:r>
+      <w:r>
+        <w:rPr>
+          <w:rFonts w:hint="cs"/>
+          <w:sz w:val="24"/>
+          <w:szCs w:val="24"/>
+          <w:rtl/>
+        </w:rPr>
+        <w:t>) לכל בקשה (בהתאם לפרמטרים וסוג הבקשה).</w:t>
+      </w:r>
+    </w:p>
+    <w:p>
+      <w:pPr>
+        <w:pStyle w:val="ListParagraph"/>
+        <w:numPr>
+          <w:ilvl w:val="0"/>
+          <w:numId w:val="1"/>
+        </w:numPr>
+        <w:rPr>
+          <w:sz w:val="24"/>
+          <w:szCs w:val="24"/>
+          <w:rtl/>
+        </w:rPr>
+      </w:pPr>
+      <w:r>
+        <w:rPr>
+          <w:rFonts w:hint="cs"/>
+          <w:sz w:val="24"/>
+          <w:szCs w:val="24"/>
+          <w:rtl/>
+        </w:rPr>
         <w:t>ניתן להגדיר פונקציות ב</w:t>
       </w:r>
       <w:r>
@@ -1526,7 +1703,6 @@
       <w:pPr>
         <w:bidi w:val="0"/>
         <w:rPr>
-          <w:rFonts w:hint="cs"/>
           <w:sz w:val="24"/>
           <w:szCs w:val="24"/>
           <w:rtl/>
@@ -1732,7 +1908,6 @@
       <w:pPr>
         <w:bidi w:val="0"/>
         <w:rPr>
-          <w:rFonts w:hint="cs"/>
           <w:sz w:val="24"/>
           <w:szCs w:val="24"/>
           <w:rtl/>
@@ -1784,7 +1959,6 @@
         <w:rPr>
           <w:sz w:val="24"/>
           <w:szCs w:val="24"/>
-          <w:rtl/>
         </w:rPr>
       </w:pPr>
       <w:r>
@@ -1808,22 +1982,1375 @@
     </w:p>
     <w:p>
       <w:pPr>
-        <w:rPr>
-          <w:sz w:val="24"/>
-          <w:szCs w:val="24"/>
-        </w:rPr>
-      </w:pPr>
-      <w:r>
+        <w:pStyle w:val="ListParagraph"/>
+        <w:numPr>
+          <w:ilvl w:val="0"/>
+          <w:numId w:val="2"/>
+        </w:numPr>
+        <w:rPr>
+          <w:sz w:val="24"/>
+          <w:szCs w:val="24"/>
+        </w:rPr>
+      </w:pPr>
+      <w:r>
+        <w:rPr>
+          <w:sz w:val="24"/>
+          <w:szCs w:val="24"/>
+          <w:u w:val="single"/>
+        </w:rPr>
+        <w:t>Pydantic</w:t>
+      </w:r>
+      <w:r>
+        <w:rPr>
+          <w:rFonts w:hint="cs"/>
+          <w:sz w:val="24"/>
+          <w:szCs w:val="24"/>
+          <w:u w:val="single"/>
+          <w:rtl/>
+        </w:rPr>
+        <w:t xml:space="preserve"> :</w:t>
+      </w:r>
+      <w:r>
+        <w:rPr>
+          <w:rFonts w:hint="cs"/>
+          <w:sz w:val="24"/>
+          <w:szCs w:val="24"/>
+          <w:rtl/>
+        </w:rPr>
+        <w:t xml:space="preserve"> </w:t>
+      </w:r>
+      <w:r>
+        <w:rPr>
+          <w:rFonts w:hint="cs"/>
+          <w:sz w:val="24"/>
+          <w:szCs w:val="24"/>
+          <w:rtl/>
+        </w:rPr>
+        <w:t xml:space="preserve">ספרייה שמבצעת </w:t>
+      </w:r>
+      <w:r>
+        <w:rPr>
+          <w:rFonts w:hint="cs"/>
+          <w:sz w:val="24"/>
+          <w:szCs w:val="24"/>
+        </w:rPr>
+        <w:t>PARSE DATA</w:t>
+      </w:r>
+      <w:r>
+        <w:rPr>
+          <w:rFonts w:hint="cs"/>
+          <w:sz w:val="24"/>
+          <w:szCs w:val="24"/>
+          <w:rtl/>
+        </w:rPr>
+        <w:t xml:space="preserve">- המרה של </w:t>
+      </w:r>
+      <w:r>
+        <w:rPr>
+          <w:rFonts w:hint="cs"/>
+          <w:sz w:val="24"/>
+          <w:szCs w:val="24"/>
+        </w:rPr>
+        <w:t>DATA</w:t>
+      </w:r>
+      <w:r>
+        <w:rPr>
+          <w:rFonts w:hint="cs"/>
+          <w:sz w:val="24"/>
+          <w:szCs w:val="24"/>
+          <w:rtl/>
+        </w:rPr>
+        <w:t xml:space="preserve"> מפורמט אחד לאחר</w:t>
+      </w:r>
+      <w:r>
+        <w:rPr>
+          <w:rFonts w:hint="cs"/>
+          <w:sz w:val="24"/>
+          <w:szCs w:val="24"/>
+          <w:rtl/>
+        </w:rPr>
+        <w:t xml:space="preserve">. נמצאת בסיפריית </w:t>
+      </w:r>
+      <w:proofErr w:type="spellStart"/>
+      <w:r>
+        <w:rPr>
+          <w:sz w:val="24"/>
+          <w:szCs w:val="24"/>
+        </w:rPr>
+        <w:t>fastapi</w:t>
+      </w:r>
+      <w:proofErr w:type="spellEnd"/>
+      <w:r>
+        <w:rPr>
+          <w:sz w:val="24"/>
+          <w:szCs w:val="24"/>
+          <w:rtl/>
+        </w:rPr>
+        <w:br/>
+      </w:r>
+      <w:r>
+        <w:rPr>
+          <w:rFonts w:hint="cs"/>
+          <w:sz w:val="24"/>
+          <w:szCs w:val="24"/>
+          <w:rtl/>
+        </w:rPr>
+        <w:t xml:space="preserve">אנו נשתמש בספרייה זאת כדי לבצע המרה של </w:t>
+      </w:r>
+      <w:r>
+        <w:rPr>
+          <w:rFonts w:hint="cs"/>
+          <w:sz w:val="24"/>
+          <w:szCs w:val="24"/>
+        </w:rPr>
+        <w:t>JSON</w:t>
+      </w:r>
+      <w:r>
+        <w:rPr>
+          <w:rFonts w:hint="cs"/>
+          <w:sz w:val="24"/>
+          <w:szCs w:val="24"/>
+          <w:rtl/>
+        </w:rPr>
+        <w:t xml:space="preserve"> שמתקבלים ב</w:t>
+      </w:r>
+      <w:r>
+        <w:rPr>
+          <w:sz w:val="24"/>
+          <w:szCs w:val="24"/>
+        </w:rPr>
+        <w:t>request</w:t>
+      </w:r>
+      <w:r>
+        <w:rPr>
+          <w:rFonts w:hint="cs"/>
+          <w:sz w:val="24"/>
+          <w:szCs w:val="24"/>
+          <w:rtl/>
+        </w:rPr>
+        <w:t xml:space="preserve"> של </w:t>
+      </w:r>
+      <w:r>
+        <w:rPr>
+          <w:sz w:val="24"/>
+          <w:szCs w:val="24"/>
+        </w:rPr>
+        <w:t>frontend</w:t>
+      </w:r>
+      <w:r>
+        <w:rPr>
+          <w:rFonts w:hint="cs"/>
+          <w:sz w:val="24"/>
+          <w:szCs w:val="24"/>
+          <w:rtl/>
+        </w:rPr>
+        <w:t xml:space="preserve"> לאובייקט פייתוני שה-</w:t>
+      </w:r>
+      <w:r>
+        <w:rPr>
+          <w:sz w:val="24"/>
+          <w:szCs w:val="24"/>
+        </w:rPr>
+        <w:t>backend</w:t>
+      </w:r>
+      <w:r>
+        <w:rPr>
+          <w:rFonts w:hint="cs"/>
+          <w:sz w:val="24"/>
+          <w:szCs w:val="24"/>
+          <w:rtl/>
+        </w:rPr>
+        <w:t xml:space="preserve"> יכול להבין ולעבד את המידע שלו</w:t>
+      </w:r>
+      <w:r>
+        <w:rPr>
+          <w:rFonts w:hint="cs"/>
+          <w:sz w:val="24"/>
+          <w:szCs w:val="24"/>
+          <w:rtl/>
+        </w:rPr>
+        <w:t>, ולאחר מכן נמיר את האובייקט של ה-</w:t>
+      </w:r>
+      <w:r>
+        <w:rPr>
+          <w:sz w:val="24"/>
+          <w:szCs w:val="24"/>
+        </w:rPr>
+        <w:t>response</w:t>
+      </w:r>
+      <w:r>
+        <w:rPr>
+          <w:rFonts w:hint="cs"/>
+          <w:sz w:val="24"/>
+          <w:szCs w:val="24"/>
+          <w:rtl/>
+        </w:rPr>
+        <w:t xml:space="preserve"> ל</w:t>
+      </w:r>
+      <w:r>
+        <w:rPr>
+          <w:rFonts w:hint="cs"/>
+          <w:sz w:val="24"/>
+          <w:szCs w:val="24"/>
+        </w:rPr>
+        <w:t>JSON</w:t>
+      </w:r>
+      <w:r>
+        <w:rPr>
+          <w:rFonts w:hint="cs"/>
+          <w:sz w:val="24"/>
+          <w:szCs w:val="24"/>
+          <w:rtl/>
+        </w:rPr>
+        <w:t xml:space="preserve"> כדי שנוכל לשלוח אותו כתשובה ל-</w:t>
+      </w:r>
+      <w:r>
+        <w:rPr>
+          <w:sz w:val="24"/>
+          <w:szCs w:val="24"/>
+        </w:rPr>
+        <w:t>frontend</w:t>
+      </w:r>
+      <w:r>
+        <w:rPr>
+          <w:rFonts w:hint="cs"/>
+          <w:sz w:val="24"/>
+          <w:szCs w:val="24"/>
+          <w:rtl/>
+        </w:rPr>
+        <w:t xml:space="preserve">. לדוגמה- </w:t>
+      </w:r>
+      <w:r>
+        <w:rPr>
+          <w:sz w:val="24"/>
+          <w:szCs w:val="24"/>
+        </w:rPr>
+        <w:t>frontend</w:t>
+      </w:r>
+      <w:r>
+        <w:rPr>
+          <w:rFonts w:hint="cs"/>
+          <w:sz w:val="24"/>
+          <w:szCs w:val="24"/>
+          <w:rtl/>
+        </w:rPr>
+        <w:t xml:space="preserve"> שולח בקשת </w:t>
+      </w:r>
+      <w:r>
+        <w:rPr>
+          <w:rFonts w:hint="cs"/>
+          <w:sz w:val="24"/>
+          <w:szCs w:val="24"/>
+        </w:rPr>
+        <w:t>POST</w:t>
+      </w:r>
+      <w:r>
+        <w:rPr>
+          <w:rFonts w:hint="cs"/>
+          <w:sz w:val="24"/>
+          <w:szCs w:val="24"/>
+          <w:rtl/>
+        </w:rPr>
+        <w:t xml:space="preserve"> שמגיעה ל</w:t>
+      </w:r>
+      <w:r>
+        <w:rPr>
+          <w:sz w:val="24"/>
+          <w:szCs w:val="24"/>
+        </w:rPr>
+        <w:t>backend</w:t>
+      </w:r>
+      <w:r>
+        <w:rPr>
+          <w:rFonts w:hint="cs"/>
+          <w:sz w:val="24"/>
+          <w:szCs w:val="24"/>
+          <w:rtl/>
+        </w:rPr>
+        <w:t xml:space="preserve"> כ</w:t>
+      </w:r>
+      <w:r>
+        <w:rPr>
+          <w:rFonts w:hint="cs"/>
+          <w:sz w:val="24"/>
+          <w:szCs w:val="24"/>
+        </w:rPr>
+        <w:t>JSON</w:t>
+      </w:r>
+      <w:r>
+        <w:rPr>
+          <w:rFonts w:hint="cs"/>
+          <w:sz w:val="24"/>
+          <w:szCs w:val="24"/>
+          <w:rtl/>
+        </w:rPr>
+        <w:t>. הספרייה יכולה להמיר את ה-</w:t>
+      </w:r>
+      <w:r>
+        <w:rPr>
+          <w:rFonts w:hint="cs"/>
+          <w:sz w:val="24"/>
+          <w:szCs w:val="24"/>
+        </w:rPr>
+        <w:t>JSON</w:t>
+      </w:r>
+      <w:r>
+        <w:rPr>
+          <w:rFonts w:hint="cs"/>
+          <w:sz w:val="24"/>
+          <w:szCs w:val="24"/>
+          <w:rtl/>
+        </w:rPr>
+        <w:t xml:space="preserve"> לאובייקט פייתוני כשהפרמטרים של הבקשה יומרו למשתני</w:t>
+      </w:r>
+      <w:r>
+        <w:rPr>
+          <w:rFonts w:hint="cs"/>
+          <w:sz w:val="24"/>
+          <w:szCs w:val="24"/>
+          <w:rtl/>
+        </w:rPr>
+        <w:t>ם רגילים, ה-</w:t>
+      </w:r>
+      <w:r>
+        <w:rPr>
+          <w:sz w:val="24"/>
+          <w:szCs w:val="24"/>
+        </w:rPr>
+        <w:t>backend</w:t>
+      </w:r>
+      <w:r>
+        <w:rPr>
+          <w:rFonts w:hint="cs"/>
+          <w:sz w:val="24"/>
+          <w:szCs w:val="24"/>
+          <w:rtl/>
+        </w:rPr>
+        <w:t xml:space="preserve"> יחזיר אובייקט בהתאם לפרמטרים והספרייה תמיר אותו ל-</w:t>
+      </w:r>
+      <w:r>
+        <w:rPr>
+          <w:rFonts w:hint="cs"/>
+          <w:sz w:val="24"/>
+          <w:szCs w:val="24"/>
+        </w:rPr>
+        <w:t>JSON</w:t>
+      </w:r>
+      <w:r>
+        <w:rPr>
+          <w:rFonts w:hint="cs"/>
+          <w:sz w:val="24"/>
+          <w:szCs w:val="24"/>
+          <w:rtl/>
+        </w:rPr>
+        <w:t xml:space="preserve"> שלבסוף יישלח ל-</w:t>
+      </w:r>
+      <w:r>
+        <w:rPr>
+          <w:sz w:val="24"/>
+          <w:szCs w:val="24"/>
+        </w:rPr>
+        <w:t>frontend</w:t>
+      </w:r>
+      <w:r>
+        <w:rPr>
+          <w:rFonts w:hint="cs"/>
+          <w:sz w:val="24"/>
+          <w:szCs w:val="24"/>
+          <w:rtl/>
+        </w:rPr>
+        <w:t>.</w:t>
+      </w:r>
+    </w:p>
+    <w:p>
+      <w:pPr>
+        <w:pStyle w:val="ListParagraph"/>
+        <w:numPr>
+          <w:ilvl w:val="0"/>
+          <w:numId w:val="2"/>
+        </w:numPr>
+        <w:rPr>
+          <w:sz w:val="24"/>
+          <w:szCs w:val="24"/>
+        </w:rPr>
+      </w:pPr>
+      <w:proofErr w:type="spellStart"/>
+      <w:r>
+        <w:rPr>
+          <w:sz w:val="24"/>
+          <w:szCs w:val="24"/>
+          <w:u w:val="single"/>
+        </w:rPr>
+        <w:t>Uvicorn</w:t>
+      </w:r>
+      <w:proofErr w:type="spellEnd"/>
+      <w:r>
+        <w:rPr>
+          <w:rFonts w:hint="cs"/>
+          <w:sz w:val="24"/>
+          <w:szCs w:val="24"/>
+          <w:u w:val="single"/>
+          <w:rtl/>
+        </w:rPr>
+        <w:t xml:space="preserve"> :</w:t>
+      </w:r>
+      <w:r>
+        <w:rPr>
+          <w:rFonts w:hint="cs"/>
+          <w:sz w:val="24"/>
+          <w:szCs w:val="24"/>
+          <w:rtl/>
+        </w:rPr>
+        <w:t xml:space="preserve"> מאפשרת הרצת צד שרת </w:t>
+      </w:r>
+      <w:r>
+        <w:rPr>
+          <w:sz w:val="24"/>
+          <w:szCs w:val="24"/>
+        </w:rPr>
+        <w:t>server</w:t>
+      </w:r>
+      <w:r>
+        <w:rPr>
+          <w:rFonts w:hint="cs"/>
+          <w:sz w:val="24"/>
+          <w:szCs w:val="24"/>
+          <w:rtl/>
+        </w:rPr>
+        <w:t xml:space="preserve"> כשעובדים עם </w:t>
+      </w:r>
+      <w:proofErr w:type="spellStart"/>
+      <w:r>
+        <w:rPr>
+          <w:sz w:val="24"/>
+          <w:szCs w:val="24"/>
+        </w:rPr>
+        <w:t>fastapi</w:t>
+      </w:r>
+      <w:proofErr w:type="spellEnd"/>
+      <w:r>
+        <w:rPr>
+          <w:rFonts w:hint="cs"/>
+          <w:sz w:val="24"/>
+          <w:szCs w:val="24"/>
+          <w:rtl/>
+        </w:rPr>
+        <w:t xml:space="preserve"> </w:t>
+      </w:r>
+      <w:r>
+        <w:rPr>
+          <w:sz w:val="24"/>
+          <w:szCs w:val="24"/>
+          <w:rtl/>
+        </w:rPr>
+        <w:br/>
+      </w:r>
+      <w:r>
+        <w:rPr>
+          <w:sz w:val="24"/>
+          <w:szCs w:val="24"/>
+        </w:rPr>
+        <w:t>a minimal low-level server/application interface for async frameworks</w:t>
+      </w:r>
+    </w:p>
+    <w:p>
+      <w:pPr>
+        <w:pStyle w:val="ListParagraph"/>
+        <w:rPr>
+          <w:sz w:val="24"/>
+          <w:szCs w:val="24"/>
+        </w:rPr>
+      </w:pPr>
+      <w:r>
+        <w:rPr>
+          <w:rFonts w:hint="cs"/>
+          <w:sz w:val="24"/>
+          <w:szCs w:val="24"/>
+          <w:rtl/>
+        </w:rPr>
+        <w:t xml:space="preserve">הערות- </w:t>
+      </w:r>
+      <w:r>
+        <w:rPr>
+          <w:rFonts w:hint="cs"/>
+          <w:sz w:val="24"/>
+          <w:szCs w:val="24"/>
+          <w:rtl/>
+        </w:rPr>
+        <w:t xml:space="preserve">בפקודה יש להוסיף </w:t>
+      </w:r>
+      <w:r>
+        <w:rPr>
+          <w:sz w:val="24"/>
+          <w:szCs w:val="24"/>
+        </w:rPr>
+        <w:t>--</w:t>
+      </w:r>
+      <w:r>
+        <w:rPr>
+          <w:sz w:val="24"/>
+          <w:szCs w:val="24"/>
+        </w:rPr>
+        <w:t>reload</w:t>
+      </w:r>
+      <w:r>
+        <w:rPr>
+          <w:rFonts w:hint="cs"/>
+          <w:sz w:val="24"/>
+          <w:szCs w:val="24"/>
+          <w:rtl/>
+        </w:rPr>
+        <w:t xml:space="preserve"> כדי שהמערכת תעדכן את עצמה אוטומטית (לדוגמה אם נשנה את הקובץ </w:t>
+      </w:r>
+      <w:r>
+        <w:rPr>
+          <w:sz w:val="24"/>
+          <w:szCs w:val="24"/>
+        </w:rPr>
+        <w:t>main</w:t>
+      </w:r>
+      <w:r>
+        <w:rPr>
+          <w:rFonts w:hint="cs"/>
+          <w:sz w:val="24"/>
+          <w:szCs w:val="24"/>
+          <w:rtl/>
+        </w:rPr>
+        <w:t>). בנוסף, הפורט חייב להיות מספר גדול יותר מ1024 כי אסור לתת מספר קטן יותר ממנו למשהו שאינו ה-</w:t>
+      </w:r>
+      <w:r>
+        <w:rPr>
+          <w:sz w:val="24"/>
+          <w:szCs w:val="24"/>
+        </w:rPr>
+        <w:t>root</w:t>
+      </w:r>
+      <w:r>
+        <w:rPr>
+          <w:rFonts w:hint="cs"/>
+          <w:sz w:val="24"/>
+          <w:szCs w:val="24"/>
+          <w:rtl/>
+        </w:rPr>
+        <w:t>.</w:t>
+      </w:r>
+    </w:p>
+    <w:p>
+      <w:pPr>
+        <w:pStyle w:val="ListParagraph"/>
+        <w:numPr>
+          <w:ilvl w:val="0"/>
+          <w:numId w:val="2"/>
+        </w:numPr>
+        <w:rPr>
+          <w:sz w:val="24"/>
+          <w:szCs w:val="24"/>
+        </w:rPr>
+      </w:pPr>
+      <w:r>
+        <w:rPr>
+          <w:rFonts w:hint="cs"/>
+          <w:sz w:val="24"/>
+          <w:szCs w:val="24"/>
+          <w:u w:val="single"/>
+          <w:rtl/>
+        </w:rPr>
+        <w:lastRenderedPageBreak/>
+        <w:t>ניהול מידע:</w:t>
+      </w:r>
+      <w:r>
+        <w:rPr>
+          <w:rFonts w:hint="cs"/>
+          <w:sz w:val="24"/>
+          <w:szCs w:val="24"/>
+          <w:rtl/>
+        </w:rPr>
+        <w:t xml:space="preserve"> העבודה עם </w:t>
+      </w:r>
+      <w:r>
+        <w:rPr>
+          <w:rFonts w:hint="cs"/>
+          <w:sz w:val="24"/>
+          <w:szCs w:val="24"/>
+        </w:rPr>
+        <w:t>JSON</w:t>
+      </w:r>
+      <w:r>
+        <w:rPr>
+          <w:rFonts w:hint="cs"/>
+          <w:sz w:val="24"/>
+          <w:szCs w:val="24"/>
+          <w:rtl/>
+        </w:rPr>
+        <w:t xml:space="preserve"> יכולה להיות מבולגנת. ישנם מבני </w:t>
+      </w:r>
+      <w:r>
+        <w:rPr>
+          <w:sz w:val="24"/>
+          <w:szCs w:val="24"/>
+        </w:rPr>
+        <w:t>object</w:t>
+      </w:r>
+      <w:r>
+        <w:rPr>
+          <w:rFonts w:hint="cs"/>
+          <w:sz w:val="24"/>
+          <w:szCs w:val="24"/>
+          <w:rtl/>
+        </w:rPr>
+        <w:t xml:space="preserve"> שאיתם נוכל לעבוד בקוד במקום </w:t>
+      </w:r>
+      <w:r>
+        <w:rPr>
+          <w:sz w:val="24"/>
+          <w:szCs w:val="24"/>
+        </w:rPr>
+        <w:t>directory</w:t>
+      </w:r>
+      <w:r>
+        <w:rPr>
+          <w:rFonts w:hint="cs"/>
+          <w:sz w:val="24"/>
+          <w:szCs w:val="24"/>
+          <w:rtl/>
+        </w:rPr>
+        <w:t>:</w:t>
+      </w:r>
+    </w:p>
+    <w:p>
+      <w:pPr>
+        <w:pStyle w:val="ListParagraph"/>
+        <w:numPr>
+          <w:ilvl w:val="0"/>
+          <w:numId w:val="4"/>
+        </w:numPr>
+        <w:bidi w:val="0"/>
+        <w:rPr>
+          <w:sz w:val="24"/>
+          <w:szCs w:val="24"/>
+        </w:rPr>
+      </w:pPr>
+      <w:r>
+        <w:rPr>
+          <w:rFonts w:hint="cs"/>
+          <w:sz w:val="24"/>
+          <w:szCs w:val="24"/>
+        </w:rPr>
+        <w:t>DTO</w:t>
+      </w:r>
+      <w:r>
+        <w:rPr>
+          <w:rFonts w:hint="cs"/>
+          <w:sz w:val="24"/>
+          <w:szCs w:val="24"/>
+          <w:rtl/>
+        </w:rPr>
+        <w:t xml:space="preserve">- </w:t>
+      </w:r>
+      <w:r>
+        <w:rPr>
+          <w:sz w:val="24"/>
+          <w:szCs w:val="24"/>
+        </w:rPr>
+        <w:t>data transfer object</w:t>
+      </w:r>
+      <w:r>
+        <w:rPr>
+          <w:rFonts w:hint="cs"/>
+          <w:sz w:val="24"/>
+          <w:szCs w:val="24"/>
+          <w:rtl/>
+        </w:rPr>
+        <w:t xml:space="preserve">, </w:t>
+      </w:r>
+      <w:r>
+        <w:rPr>
+          <w:sz w:val="24"/>
+          <w:szCs w:val="24"/>
+        </w:rPr>
+        <w:t xml:space="preserve"> </w:t>
+      </w:r>
+      <w:r>
+        <w:rPr>
+          <w:sz w:val="24"/>
+          <w:szCs w:val="24"/>
+        </w:rPr>
+        <w:t>objects that carry data between processes in order to reduce the number of methods calls</w:t>
+      </w:r>
+    </w:p>
+    <w:p>
+      <w:pPr>
+        <w:pStyle w:val="ListParagraph"/>
+        <w:numPr>
+          <w:ilvl w:val="0"/>
+          <w:numId w:val="4"/>
+        </w:numPr>
+        <w:bidi w:val="0"/>
+        <w:rPr>
+          <w:sz w:val="24"/>
+          <w:szCs w:val="24"/>
+          <w:rtl/>
+        </w:rPr>
+      </w:pPr>
+      <w:r>
+        <w:rPr>
+          <w:rFonts w:hint="cs"/>
+          <w:sz w:val="24"/>
+          <w:szCs w:val="24"/>
+        </w:rPr>
+        <w:t>ORM</w:t>
+      </w:r>
+      <w:r>
+        <w:rPr>
+          <w:rFonts w:hint="cs"/>
+          <w:sz w:val="24"/>
+          <w:szCs w:val="24"/>
+          <w:rtl/>
+        </w:rPr>
+        <w:t xml:space="preserve">- </w:t>
+      </w:r>
+      <w:r>
+        <w:rPr>
+          <w:sz w:val="24"/>
+          <w:szCs w:val="24"/>
+        </w:rPr>
+        <w:t>object relational mapping</w:t>
+      </w:r>
+      <w:r>
+        <w:rPr>
+          <w:rFonts w:hint="cs"/>
+          <w:sz w:val="24"/>
+          <w:szCs w:val="24"/>
+          <w:rtl/>
+        </w:rPr>
+        <w:t xml:space="preserve">, </w:t>
+      </w:r>
+      <w:r>
+        <w:rPr>
+          <w:sz w:val="24"/>
+          <w:szCs w:val="24"/>
+        </w:rPr>
+        <w:t xml:space="preserve"> </w:t>
+      </w:r>
+      <w:r>
+        <w:rPr>
+          <w:sz w:val="24"/>
+          <w:szCs w:val="24"/>
+        </w:rPr>
+        <w:t>technique for converting data between incompatible type systems using object-oriented programming languages</w:t>
+      </w:r>
+      <w:r>
+        <w:rPr>
+          <w:sz w:val="24"/>
+          <w:szCs w:val="24"/>
+        </w:rPr>
+        <w:t>.</w:t>
+      </w:r>
+    </w:p>
+    <w:p>
+      <w:pPr>
+        <w:pStyle w:val="ListParagraph"/>
+        <w:rPr>
+          <w:rFonts w:cs="Arial" w:hint="cs"/>
+          <w:sz w:val="24"/>
+          <w:szCs w:val="24"/>
+        </w:rPr>
+      </w:pPr>
+    </w:p>
+    <w:p>
+      <w:pPr>
+        <w:pStyle w:val="ListParagraph"/>
+        <w:numPr>
+          <w:ilvl w:val="0"/>
+          <w:numId w:val="2"/>
+        </w:numPr>
         <w:rPr>
           <w:rFonts w:cs="Arial"/>
           <w:sz w:val="24"/>
           <w:szCs w:val="24"/>
           <w:rtl/>
         </w:rPr>
+      </w:pPr>
+      <w:r>
+        <w:rPr>
+          <w:rFonts w:hint="cs"/>
+          <w:sz w:val="24"/>
+          <w:szCs w:val="24"/>
+          <w:u w:val="single"/>
+        </w:rPr>
+        <w:t>MVC</w:t>
+      </w:r>
+      <w:r>
+        <w:rPr>
+          <w:rFonts w:hint="cs"/>
+          <w:sz w:val="24"/>
+          <w:szCs w:val="24"/>
+          <w:u w:val="single"/>
+          <w:rtl/>
+        </w:rPr>
+        <w:t>:</w:t>
+      </w:r>
+      <w:r>
+        <w:rPr>
+          <w:rFonts w:hint="cs"/>
+          <w:sz w:val="24"/>
+          <w:szCs w:val="24"/>
+          <w:rtl/>
+        </w:rPr>
+        <w:t xml:space="preserve"> </w:t>
+      </w:r>
+      <w:r>
+        <w:rPr>
+          <w:rFonts w:cs="Arial"/>
+          <w:sz w:val="24"/>
+          <w:szCs w:val="24"/>
+          <w:rtl/>
+        </w:rPr>
+        <w:t xml:space="preserve">תבנית </w:t>
+      </w:r>
+      <w:r>
+        <w:rPr>
+          <w:sz w:val="24"/>
+          <w:szCs w:val="24"/>
+        </w:rPr>
+        <w:t>Model-View-Controller</w:t>
+      </w:r>
+      <w:r>
+        <w:rPr>
+          <w:rFonts w:cs="Arial"/>
+          <w:sz w:val="24"/>
+          <w:szCs w:val="24"/>
+          <w:rtl/>
+        </w:rPr>
+        <w:t xml:space="preserve"> היא תבנית עיצוב בהנדסת תוכנה המשמשת להפשטת יישום כלשהו. התבנית מתארת טכניקה לחלוקת היישום לשלושה חלקים: "מודל", "תצוגה" ו"בקר"</w:t>
+      </w:r>
+      <w:r>
+        <w:rPr>
+          <w:rFonts w:cs="Arial" w:hint="cs"/>
+          <w:sz w:val="24"/>
+          <w:szCs w:val="24"/>
+          <w:rtl/>
+        </w:rPr>
+        <w:t>.</w:t>
+      </w:r>
+    </w:p>
+    <w:p>
+      <w:pPr>
+        <w:rPr>
+          <w:rFonts w:cs="Arial"/>
+          <w:sz w:val="24"/>
+          <w:szCs w:val="24"/>
+          <w:rtl/>
+        </w:rPr>
+      </w:pPr>
+      <w:r>
+        <w:rPr>
+          <w:rFonts w:cs="Arial"/>
+          <w:noProof/>
+          <w:sz w:val="24"/>
+          <w:szCs w:val="24"/>
+          <w:rtl/>
+        </w:rPr>
         <w:drawing>
-          <wp:inline distT="0" distB="0" distL="0" distR="0" wp14:anchorId="085879DA" wp14:editId="58D30E64">
-            <wp:extent cx="6125100" cy="3681254"/>
-            <wp:effectExtent l="0" t="0" r="9525" b="0"/>
+          <wp:inline distT="0" distB="0" distL="0" distR="0" wp14:anchorId="51A2A1AC" wp14:editId="3792C5A7">
+            <wp:extent cx="6282055" cy="3283697"/>
+            <wp:effectExtent l="0" t="0" r="4445" b="0"/>
+            <wp:docPr id="12" name="Picture 12"/>
+            <wp:cNvGraphicFramePr>
+              <a:graphicFrameLocks xmlns:a="http://schemas.openxmlformats.org/drawingml/2006/main" noChangeAspect="1"/>
+            </wp:cNvGraphicFramePr>
+            <a:graphic xmlns:a="http://schemas.openxmlformats.org/drawingml/2006/main">
+              <a:graphicData uri="http://schemas.openxmlformats.org/drawingml/2006/picture">
+                <pic:pic xmlns:pic="http://schemas.openxmlformats.org/drawingml/2006/picture">
+                  <pic:nvPicPr>
+                    <pic:cNvPr id="1" name=""/>
+                    <pic:cNvPicPr/>
+                  </pic:nvPicPr>
+                  <pic:blipFill rotWithShape="1">
+                    <a:blip r:embed="rId16"/>
+                    <a:srcRect t="6349"/>
+                    <a:stretch/>
+                  </pic:blipFill>
+                  <pic:spPr bwMode="auto">
+                    <a:xfrm>
+                      <a:off x="0" y="0"/>
+                      <a:ext cx="6319907" cy="3303483"/>
+                    </a:xfrm>
+                    <a:prstGeom prst="rect">
+                      <a:avLst/>
+                    </a:prstGeom>
+                    <a:ln>
+                      <a:noFill/>
+                    </a:ln>
+                    <a:extLst>
+                      <a:ext uri="{53640926-AAD7-44D8-BBD7-CCE9431645EC}">
+                        <a14:shadowObscured xmlns:a14="http://schemas.microsoft.com/office/drawing/2010/main"/>
+                      </a:ext>
+                    </a:extLst>
+                  </pic:spPr>
+                </pic:pic>
+              </a:graphicData>
+            </a:graphic>
+          </wp:inline>
+        </w:drawing>
+      </w:r>
+    </w:p>
+    <w:p>
+      <w:pPr>
+        <w:bidi w:val="0"/>
+        <w:rPr>
+          <w:sz w:val="24"/>
+          <w:szCs w:val="24"/>
+          <w:rtl/>
+        </w:rPr>
+      </w:pPr>
+      <w:r>
+        <w:rPr>
+          <w:sz w:val="24"/>
+          <w:szCs w:val="24"/>
+          <w:rtl/>
+        </w:rPr>
+        <w:br w:type="page"/>
+      </w:r>
+    </w:p>
+    <w:p>
+      <w:pPr>
+        <w:rPr>
+          <w:b/>
+          <w:bCs/>
+          <w:sz w:val="24"/>
+          <w:szCs w:val="24"/>
+          <w:u w:val="single"/>
+          <w:rtl/>
+        </w:rPr>
+      </w:pPr>
+      <w:r>
+        <w:rPr>
+          <w:rFonts w:hint="cs"/>
+          <w:b/>
+          <w:bCs/>
+          <w:sz w:val="24"/>
+          <w:szCs w:val="24"/>
+          <w:u w:val="single"/>
+          <w:rtl/>
+        </w:rPr>
+        <w:lastRenderedPageBreak/>
+        <w:t xml:space="preserve">דוגמה להרצת </w:t>
+      </w:r>
+      <w:proofErr w:type="spellStart"/>
+      <w:r>
+        <w:rPr>
+          <w:b/>
+          <w:bCs/>
+          <w:sz w:val="24"/>
+          <w:szCs w:val="24"/>
+          <w:u w:val="single"/>
+        </w:rPr>
+        <w:t>fastapi</w:t>
+      </w:r>
+      <w:proofErr w:type="spellEnd"/>
+      <w:r>
+        <w:rPr>
+          <w:rFonts w:hint="cs"/>
+          <w:b/>
+          <w:bCs/>
+          <w:sz w:val="24"/>
+          <w:szCs w:val="24"/>
+          <w:u w:val="single"/>
+          <w:rtl/>
+        </w:rPr>
+        <w:t xml:space="preserve"> ב</w:t>
+      </w:r>
+      <w:r>
+        <w:rPr>
+          <w:rFonts w:hint="cs"/>
+          <w:b/>
+          <w:bCs/>
+          <w:sz w:val="24"/>
+          <w:szCs w:val="24"/>
+          <w:u w:val="single"/>
+          <w:rtl/>
+        </w:rPr>
+        <w:t>צד שרת ב</w:t>
+      </w:r>
+      <w:r>
+        <w:rPr>
+          <w:rFonts w:hint="cs"/>
+          <w:b/>
+          <w:bCs/>
+          <w:sz w:val="24"/>
+          <w:szCs w:val="24"/>
+          <w:u w:val="single"/>
+          <w:rtl/>
+        </w:rPr>
+        <w:t xml:space="preserve">אמצעות </w:t>
+      </w:r>
+      <w:proofErr w:type="spellStart"/>
+      <w:r>
+        <w:rPr>
+          <w:b/>
+          <w:bCs/>
+          <w:sz w:val="24"/>
+          <w:szCs w:val="24"/>
+          <w:u w:val="single"/>
+        </w:rPr>
+        <w:t>uvicorn</w:t>
+      </w:r>
+      <w:proofErr w:type="spellEnd"/>
+      <w:r>
+        <w:rPr>
+          <w:rFonts w:hint="cs"/>
+          <w:b/>
+          <w:bCs/>
+          <w:sz w:val="24"/>
+          <w:szCs w:val="24"/>
+          <w:u w:val="single"/>
+          <w:rtl/>
+        </w:rPr>
+        <w:t>:</w:t>
+      </w:r>
+    </w:p>
+    <w:p>
+      <w:pPr>
+        <w:pStyle w:val="ListParagraph"/>
+        <w:numPr>
+          <w:ilvl w:val="0"/>
+          <w:numId w:val="5"/>
+        </w:numPr>
+        <w:rPr>
+          <w:rFonts w:hint="cs"/>
+          <w:sz w:val="24"/>
+          <w:szCs w:val="24"/>
+          <w:rtl/>
+        </w:rPr>
+      </w:pPr>
+      <w:r>
+        <w:rPr>
+          <w:rFonts w:hint="cs"/>
+          <w:sz w:val="24"/>
+          <w:szCs w:val="24"/>
+          <w:rtl/>
+        </w:rPr>
+        <w:t xml:space="preserve">תחילה, יש לבצע התקנה ראשונית של </w:t>
+      </w:r>
+      <w:proofErr w:type="spellStart"/>
+      <w:r>
+        <w:rPr>
+          <w:sz w:val="24"/>
+          <w:szCs w:val="24"/>
+        </w:rPr>
+        <w:t>fastapi</w:t>
+      </w:r>
+      <w:proofErr w:type="spellEnd"/>
+      <w:r>
+        <w:rPr>
+          <w:rFonts w:hint="cs"/>
+          <w:sz w:val="24"/>
+          <w:szCs w:val="24"/>
+          <w:rtl/>
+        </w:rPr>
+        <w:t xml:space="preserve"> ו-</w:t>
+      </w:r>
+      <w:proofErr w:type="spellStart"/>
+      <w:r>
+        <w:rPr>
+          <w:sz w:val="24"/>
+          <w:szCs w:val="24"/>
+        </w:rPr>
+        <w:t>uvicorn</w:t>
+      </w:r>
+      <w:proofErr w:type="spellEnd"/>
+      <w:r>
+        <w:rPr>
+          <w:rFonts w:hint="cs"/>
+          <w:sz w:val="24"/>
+          <w:szCs w:val="24"/>
+          <w:rtl/>
+        </w:rPr>
+        <w:t xml:space="preserve"> בעזרת </w:t>
+      </w:r>
+      <w:r>
+        <w:rPr>
+          <w:sz w:val="24"/>
+          <w:szCs w:val="24"/>
+        </w:rPr>
+        <w:t>pip install</w:t>
+      </w:r>
+      <w:r>
+        <w:rPr>
+          <w:rFonts w:hint="cs"/>
+          <w:sz w:val="24"/>
+          <w:szCs w:val="24"/>
+          <w:rtl/>
+        </w:rPr>
+        <w:t>-</w:t>
+      </w:r>
+    </w:p>
+    <w:p>
+      <w:pPr>
+        <w:rPr>
+          <w:sz w:val="24"/>
+          <w:szCs w:val="24"/>
+          <w:rtl/>
+        </w:rPr>
+      </w:pPr>
+      <w:r>
+        <w:rPr>
+          <w:rFonts w:hint="cs"/>
+          <w:noProof/>
+          <w:sz w:val="24"/>
+          <w:szCs w:val="24"/>
+        </w:rPr>
+        <w:drawing>
+          <wp:inline distT="0" distB="0" distL="0" distR="0" wp14:anchorId="314588F9" wp14:editId="53A477D8">
+            <wp:extent cx="5271422" cy="2091055"/>
+            <wp:effectExtent l="0" t="0" r="5715" b="4445"/>
+            <wp:docPr id="13" name="Picture 13"/>
+            <wp:cNvGraphicFramePr>
+              <a:graphicFrameLocks xmlns:a="http://schemas.openxmlformats.org/drawingml/2006/main" noChangeAspect="1"/>
+            </wp:cNvGraphicFramePr>
+            <a:graphic xmlns:a="http://schemas.openxmlformats.org/drawingml/2006/main">
+              <a:graphicData uri="http://schemas.openxmlformats.org/drawingml/2006/picture">
+                <pic:pic xmlns:pic="http://schemas.openxmlformats.org/drawingml/2006/picture">
+                  <pic:nvPicPr>
+                    <pic:cNvPr id="0" name="Picture 2"/>
+                    <pic:cNvPicPr>
+                      <a:picLocks noChangeAspect="1" noChangeArrowheads="1"/>
+                    </pic:cNvPicPr>
+                  </pic:nvPicPr>
+                  <pic:blipFill rotWithShape="1">
+                    <a:blip r:embed="rId17">
+                      <a:extLst>
+                        <a:ext uri="{28A0092B-C50C-407E-A947-70E740481C1C}">
+                          <a14:useLocalDpi xmlns:a14="http://schemas.microsoft.com/office/drawing/2010/main" val="0"/>
+                        </a:ext>
+                      </a:extLst>
+                    </a:blip>
+                    <a:srcRect b="29872"/>
+                    <a:stretch/>
+                  </pic:blipFill>
+                  <pic:spPr bwMode="auto">
+                    <a:xfrm>
+                      <a:off x="0" y="0"/>
+                      <a:ext cx="5286508" cy="2097039"/>
+                    </a:xfrm>
+                    <a:prstGeom prst="rect">
+                      <a:avLst/>
+                    </a:prstGeom>
+                    <a:noFill/>
+                    <a:ln>
+                      <a:noFill/>
+                    </a:ln>
+                    <a:extLst>
+                      <a:ext uri="{53640926-AAD7-44D8-BBD7-CCE9431645EC}">
+                        <a14:shadowObscured xmlns:a14="http://schemas.microsoft.com/office/drawing/2010/main"/>
+                      </a:ext>
+                    </a:extLst>
+                  </pic:spPr>
+                </pic:pic>
+              </a:graphicData>
+            </a:graphic>
+          </wp:inline>
+        </w:drawing>
+      </w:r>
+    </w:p>
+    <w:p>
+      <w:pPr>
+        <w:rPr>
+          <w:rFonts w:hint="cs"/>
+          <w:sz w:val="24"/>
+          <w:szCs w:val="24"/>
+        </w:rPr>
+      </w:pPr>
+      <w:r>
+        <w:rPr>
+          <w:rFonts w:hint="cs"/>
+          <w:sz w:val="24"/>
+          <w:szCs w:val="24"/>
+          <w:rtl/>
+        </w:rPr>
+        <w:t>(הערה חשובה- כשנכתוב את ה</w:t>
+      </w:r>
+      <w:r>
+        <w:rPr>
+          <w:sz w:val="24"/>
+          <w:szCs w:val="24"/>
+        </w:rPr>
+        <w:t>backend</w:t>
+      </w:r>
+      <w:r>
+        <w:rPr>
+          <w:rFonts w:hint="cs"/>
+          <w:sz w:val="24"/>
+          <w:szCs w:val="24"/>
+          <w:rtl/>
+        </w:rPr>
+        <w:t xml:space="preserve"> שלנו, ניצור קובץ </w:t>
+      </w:r>
+      <w:r>
+        <w:rPr>
+          <w:sz w:val="24"/>
+          <w:szCs w:val="24"/>
+        </w:rPr>
+        <w:t>requirements.txt</w:t>
+      </w:r>
+      <w:r>
+        <w:rPr>
+          <w:rFonts w:hint="cs"/>
+          <w:sz w:val="24"/>
+          <w:szCs w:val="24"/>
+          <w:rtl/>
+        </w:rPr>
+        <w:t xml:space="preserve"> שבו יהיו רשומות שתי השורות האלה, כדי שמי שירצה בעתיד להריץ את הקוד שלנו יידע שהוא צריך לבצע את ההתקנות שבקובץ זה על מנת שהוא יעבוד)</w:t>
+      </w:r>
+    </w:p>
+    <w:p>
+      <w:pPr>
+        <w:pStyle w:val="ListParagraph"/>
+        <w:numPr>
+          <w:ilvl w:val="0"/>
+          <w:numId w:val="5"/>
+        </w:numPr>
+        <w:rPr>
+          <w:sz w:val="24"/>
+          <w:szCs w:val="24"/>
+          <w:rtl/>
+        </w:rPr>
+      </w:pPr>
+      <w:r>
+        <w:rPr>
+          <w:rFonts w:hint="cs"/>
+          <w:sz w:val="24"/>
+          <w:szCs w:val="24"/>
+          <w:rtl/>
+        </w:rPr>
+        <w:t xml:space="preserve">ניצור קובץ </w:t>
+      </w:r>
+      <w:r>
+        <w:rPr>
+          <w:sz w:val="24"/>
+          <w:szCs w:val="24"/>
+        </w:rPr>
+        <w:t>main.py</w:t>
+      </w:r>
+      <w:r>
+        <w:rPr>
+          <w:rFonts w:hint="cs"/>
+          <w:sz w:val="24"/>
+          <w:szCs w:val="24"/>
+          <w:rtl/>
+        </w:rPr>
+        <w:t xml:space="preserve"> ש</w:t>
+      </w:r>
+      <w:r>
+        <w:rPr>
+          <w:rFonts w:hint="cs"/>
+          <w:sz w:val="24"/>
+          <w:szCs w:val="24"/>
+          <w:rtl/>
+        </w:rPr>
+        <w:t>מגדיר (מבצע מימוש עבור)</w:t>
+      </w:r>
+      <w:r>
+        <w:rPr>
+          <w:rFonts w:hint="cs"/>
+          <w:sz w:val="24"/>
+          <w:szCs w:val="24"/>
+          <w:rtl/>
+        </w:rPr>
+        <w:t xml:space="preserve"> פקודות </w:t>
+      </w:r>
+      <w:r>
+        <w:rPr>
+          <w:rFonts w:hint="cs"/>
+          <w:sz w:val="24"/>
+          <w:szCs w:val="24"/>
+        </w:rPr>
+        <w:t>HTTP</w:t>
+      </w:r>
+      <w:r>
+        <w:rPr>
+          <w:rFonts w:hint="cs"/>
+          <w:sz w:val="24"/>
+          <w:szCs w:val="24"/>
+          <w:rtl/>
+        </w:rPr>
+        <w:t>-</w:t>
+      </w:r>
+    </w:p>
+    <w:p>
+      <w:pPr>
+        <w:rPr>
+          <w:rFonts w:hint="cs"/>
+          <w:sz w:val="24"/>
+          <w:szCs w:val="24"/>
+          <w:rtl/>
+        </w:rPr>
+      </w:pPr>
+      <w:r>
+        <w:rPr>
+          <w:rFonts w:cs="Arial"/>
+          <w:sz w:val="24"/>
+          <w:szCs w:val="24"/>
+          <w:rtl/>
+        </w:rPr>
+        <w:drawing>
+          <wp:inline distT="0" distB="0" distL="0" distR="0" wp14:anchorId="0A700D43" wp14:editId="386296B2">
+            <wp:extent cx="6335595" cy="262394"/>
+            <wp:effectExtent l="0" t="0" r="0" b="4445"/>
+            <wp:docPr id="14" name="Picture 14"/>
+            <wp:cNvGraphicFramePr>
+              <a:graphicFrameLocks xmlns:a="http://schemas.openxmlformats.org/drawingml/2006/main" noChangeAspect="1"/>
+            </wp:cNvGraphicFramePr>
+            <a:graphic xmlns:a="http://schemas.openxmlformats.org/drawingml/2006/main">
+              <a:graphicData uri="http://schemas.openxmlformats.org/drawingml/2006/picture">
+                <pic:pic xmlns:pic="http://schemas.openxmlformats.org/drawingml/2006/picture">
+                  <pic:nvPicPr>
+                    <pic:cNvPr id="1" name=""/>
+                    <pic:cNvPicPr/>
+                  </pic:nvPicPr>
+                  <pic:blipFill>
+                    <a:blip r:embed="rId18"/>
+                    <a:stretch>
+                      <a:fillRect/>
+                    </a:stretch>
+                  </pic:blipFill>
+                  <pic:spPr>
+                    <a:xfrm>
+                      <a:off x="0" y="0"/>
+                      <a:ext cx="6490086" cy="268792"/>
+                    </a:xfrm>
+                    <a:prstGeom prst="rect">
+                      <a:avLst/>
+                    </a:prstGeom>
+                  </pic:spPr>
+                </pic:pic>
+              </a:graphicData>
+            </a:graphic>
+          </wp:inline>
+        </w:drawing>
+      </w:r>
+    </w:p>
+    <w:p>
+      <w:pPr>
+        <w:rPr>
+          <w:sz w:val="24"/>
+          <w:szCs w:val="24"/>
+          <w:rtl/>
+        </w:rPr>
+      </w:pPr>
+      <w:r>
+        <w:rPr>
+          <w:rFonts w:cs="Arial"/>
+          <w:noProof/>
+          <w:sz w:val="24"/>
+          <w:szCs w:val="24"/>
+          <w:rtl/>
+        </w:rPr>
+        <w:drawing>
+          <wp:inline distT="0" distB="0" distL="0" distR="0" wp14:anchorId="21AF7F9D" wp14:editId="46F050B5">
+            <wp:extent cx="5609228" cy="3371353"/>
+            <wp:effectExtent l="0" t="0" r="0" b="635"/>
             <wp:docPr id="10" name="Picture 10"/>
             <wp:cNvGraphicFramePr>
               <a:graphicFrameLocks xmlns:a="http://schemas.openxmlformats.org/drawingml/2006/main" noChangeAspect="1"/>
@@ -1836,7 +3363,19 @@
                     <pic:cNvPicPr/>
                   </pic:nvPicPr>
                   <pic:blipFill>
-                    <a:blip r:embed="rId15"/>
+                    <a:blip r:embed="rId19">
+                      <a:extLst>
+                        <a:ext uri="{BEBA8EAE-BF5A-486C-A8C5-ECC9F3942E4B}">
+                          <a14:imgProps xmlns:a14="http://schemas.microsoft.com/office/drawing/2010/main">
+                            <a14:imgLayer r:embed="rId20">
+                              <a14:imgEffect>
+                                <a14:brightnessContrast bright="40000" contrast="-20000"/>
+                              </a14:imgEffect>
+                            </a14:imgLayer>
+                          </a14:imgProps>
+                        </a:ext>
+                      </a:extLst>
+                    </a:blip>
                     <a:stretch>
                       <a:fillRect/>
                     </a:stretch>
@@ -1844,7 +3383,7 @@
                   <pic:spPr>
                     <a:xfrm>
                       <a:off x="0" y="0"/>
-                      <a:ext cx="6156549" cy="3700155"/>
+                      <a:ext cx="5650237" cy="3396001"/>
                     </a:xfrm>
                     <a:prstGeom prst="rect">
                       <a:avLst/>
@@ -1862,289 +3401,53 @@
         <w:pStyle w:val="ListParagraph"/>
         <w:numPr>
           <w:ilvl w:val="0"/>
-          <w:numId w:val="2"/>
+          <w:numId w:val="5"/>
         </w:numPr>
         <w:rPr>
           <w:sz w:val="24"/>
           <w:szCs w:val="24"/>
-        </w:rPr>
-      </w:pPr>
-      <w:r>
-        <w:rPr>
-          <w:sz w:val="24"/>
-          <w:szCs w:val="24"/>
-        </w:rPr>
-        <w:lastRenderedPageBreak/>
-        <w:t>Pydantic</w:t>
-      </w:r>
-      <w:r>
-        <w:rPr>
-          <w:rFonts w:hint="cs"/>
-          <w:sz w:val="24"/>
-          <w:szCs w:val="24"/>
-          <w:rtl/>
-        </w:rPr>
-        <w:t xml:space="preserve"> :</w:t>
-      </w:r>
-      <w:r>
-        <w:rPr>
-          <w:rFonts w:hint="cs"/>
-          <w:sz w:val="24"/>
-          <w:szCs w:val="24"/>
-          <w:rtl/>
-        </w:rPr>
-        <w:t xml:space="preserve"> </w:t>
-      </w:r>
-      <w:r>
-        <w:rPr>
-          <w:rFonts w:hint="cs"/>
-          <w:sz w:val="24"/>
-          <w:szCs w:val="24"/>
-          <w:rtl/>
-        </w:rPr>
-        <w:t xml:space="preserve">ספרייה שמבצעת </w:t>
-      </w:r>
-      <w:r>
-        <w:rPr>
-          <w:rFonts w:hint="cs"/>
-          <w:sz w:val="24"/>
-          <w:szCs w:val="24"/>
-        </w:rPr>
-        <w:t>PARSE DATA</w:t>
-      </w:r>
-      <w:r>
-        <w:rPr>
-          <w:rFonts w:hint="cs"/>
-          <w:sz w:val="24"/>
-          <w:szCs w:val="24"/>
-          <w:rtl/>
-        </w:rPr>
-        <w:t xml:space="preserve">- המרה של </w:t>
-      </w:r>
-      <w:r>
-        <w:rPr>
-          <w:rFonts w:hint="cs"/>
-          <w:sz w:val="24"/>
-          <w:szCs w:val="24"/>
-        </w:rPr>
-        <w:t>DATA</w:t>
-      </w:r>
-      <w:r>
-        <w:rPr>
-          <w:rFonts w:hint="cs"/>
-          <w:sz w:val="24"/>
-          <w:szCs w:val="24"/>
-          <w:rtl/>
-        </w:rPr>
-        <w:t xml:space="preserve"> מפורמט אחד לאחר</w:t>
-      </w:r>
-      <w:r>
-        <w:rPr>
-          <w:rFonts w:hint="cs"/>
-          <w:sz w:val="24"/>
-          <w:szCs w:val="24"/>
-          <w:rtl/>
-        </w:rPr>
-        <w:t xml:space="preserve">. נמצאת בסיפריית </w:t>
-      </w:r>
-      <w:proofErr w:type="spellStart"/>
-      <w:r>
-        <w:rPr>
-          <w:sz w:val="24"/>
-          <w:szCs w:val="24"/>
-        </w:rPr>
-        <w:t>fastapi</w:t>
-      </w:r>
-      <w:proofErr w:type="spellEnd"/>
-    </w:p>
-    <w:p>
-      <w:pPr>
-        <w:pStyle w:val="ListParagraph"/>
-        <w:numPr>
-          <w:ilvl w:val="0"/>
-          <w:numId w:val="2"/>
-        </w:numPr>
-        <w:rPr>
-          <w:sz w:val="24"/>
-          <w:szCs w:val="24"/>
-        </w:rPr>
-      </w:pPr>
-      <w:r>
-        <w:rPr>
-          <w:sz w:val="24"/>
-          <w:szCs w:val="24"/>
-        </w:rPr>
-        <w:t>Uvicorn</w:t>
-      </w:r>
-      <w:r>
-        <w:rPr>
-          <w:rFonts w:hint="cs"/>
-          <w:sz w:val="24"/>
-          <w:szCs w:val="24"/>
-          <w:rtl/>
-        </w:rPr>
-        <w:t xml:space="preserve"> :</w:t>
-      </w:r>
-      <w:r>
-        <w:rPr>
-          <w:rFonts w:hint="cs"/>
-          <w:sz w:val="24"/>
-          <w:szCs w:val="24"/>
-          <w:rtl/>
-        </w:rPr>
-        <w:t xml:space="preserve"> מאפשרת הרצת צד שרת </w:t>
-      </w:r>
-      <w:r>
-        <w:rPr>
-          <w:sz w:val="24"/>
-          <w:szCs w:val="24"/>
-        </w:rPr>
-        <w:t>server</w:t>
-      </w:r>
-      <w:r>
-        <w:rPr>
-          <w:rFonts w:hint="cs"/>
-          <w:sz w:val="24"/>
-          <w:szCs w:val="24"/>
-          <w:rtl/>
-        </w:rPr>
-        <w:t xml:space="preserve"> כשעובדים עם </w:t>
-      </w:r>
-      <w:proofErr w:type="spellStart"/>
-      <w:r>
-        <w:rPr>
-          <w:sz w:val="24"/>
-          <w:szCs w:val="24"/>
-        </w:rPr>
-        <w:t>fastapi</w:t>
-      </w:r>
-      <w:proofErr w:type="spellEnd"/>
-      <w:r>
-        <w:rPr>
-          <w:rFonts w:hint="cs"/>
-          <w:sz w:val="24"/>
-          <w:szCs w:val="24"/>
-          <w:rtl/>
-        </w:rPr>
-        <w:t xml:space="preserve"> </w:t>
-      </w:r>
-      <w:r>
-        <w:rPr>
-          <w:sz w:val="24"/>
-          <w:szCs w:val="24"/>
-          <w:rtl/>
-        </w:rPr>
-        <w:br/>
-      </w:r>
-      <w:r>
-        <w:rPr>
-          <w:sz w:val="24"/>
-          <w:szCs w:val="24"/>
-        </w:rPr>
-        <w:t>a minimal low-level server/application interface for async frameworks</w:t>
-      </w:r>
-    </w:p>
-    <w:p>
-      <w:pPr>
-        <w:pStyle w:val="ListParagraph"/>
-        <w:rPr>
-          <w:rFonts w:hint="cs"/>
-          <w:sz w:val="24"/>
-          <w:szCs w:val="24"/>
-          <w:rtl/>
-        </w:rPr>
-      </w:pPr>
-      <w:r>
-        <w:rPr>
-          <w:rFonts w:hint="cs"/>
-          <w:sz w:val="24"/>
-          <w:szCs w:val="24"/>
-          <w:rtl/>
-        </w:rPr>
-        <w:t xml:space="preserve">הערות- </w:t>
-      </w:r>
-      <w:r>
-        <w:rPr>
-          <w:rFonts w:hint="cs"/>
-          <w:sz w:val="24"/>
-          <w:szCs w:val="24"/>
-          <w:rtl/>
-        </w:rPr>
-        <w:t xml:space="preserve">בפקודה יש להוסיף </w:t>
-      </w:r>
-      <w:r>
-        <w:rPr>
-          <w:sz w:val="24"/>
-          <w:szCs w:val="24"/>
-        </w:rPr>
-        <w:t>--</w:t>
-      </w:r>
-      <w:r>
-        <w:rPr>
-          <w:sz w:val="24"/>
-          <w:szCs w:val="24"/>
-        </w:rPr>
-        <w:t>reload</w:t>
-      </w:r>
-      <w:r>
-        <w:rPr>
-          <w:rFonts w:hint="cs"/>
-          <w:sz w:val="24"/>
-          <w:szCs w:val="24"/>
-          <w:rtl/>
-        </w:rPr>
-        <w:t xml:space="preserve"> כדי שהמערכת תעדכן את עצמה אוטומטית (לדוגמה אם נשנה את הקובץ </w:t>
-      </w:r>
-      <w:r>
-        <w:rPr>
-          <w:sz w:val="24"/>
-          <w:szCs w:val="24"/>
-        </w:rPr>
-        <w:t>main</w:t>
-      </w:r>
-      <w:r>
-        <w:rPr>
-          <w:rFonts w:hint="cs"/>
-          <w:sz w:val="24"/>
-          <w:szCs w:val="24"/>
-          <w:rtl/>
-        </w:rPr>
-        <w:t>). בנוסף, הפורט חייב להיות מספר גדול יותר מ1024 כי אסור לתת מספר קטן יותר ממנו למשהו שאינו ה-</w:t>
-      </w:r>
-      <w:r>
-        <w:rPr>
-          <w:sz w:val="24"/>
-          <w:szCs w:val="24"/>
-        </w:rPr>
-        <w:t>root</w:t>
-      </w:r>
-      <w:r>
-        <w:rPr>
-          <w:rFonts w:hint="cs"/>
-          <w:sz w:val="24"/>
-          <w:szCs w:val="24"/>
-          <w:rtl/>
-        </w:rPr>
-        <w:t>.</w:t>
-      </w:r>
-    </w:p>
-    <w:p>
-      <w:pPr>
-        <w:ind w:left="360"/>
-        <w:rPr>
-          <w:sz w:val="24"/>
-          <w:szCs w:val="24"/>
-        </w:rPr>
-      </w:pPr>
-      <w:r>
-        <w:rPr>
+          <w:rtl/>
+        </w:rPr>
+      </w:pPr>
+      <w:r>
+        <w:rPr>
+          <w:rFonts w:hint="cs"/>
+          <w:sz w:val="24"/>
+          <w:szCs w:val="24"/>
+          <w:rtl/>
+        </w:rPr>
+        <w:t>נעביר את הקובץ לתיקייה נפרדת ונשנה את המיקום שלנו לתיקייה זו</w:t>
+      </w:r>
+      <w:r>
+        <w:rPr>
+          <w:rFonts w:hint="cs"/>
+          <w:sz w:val="24"/>
+          <w:szCs w:val="24"/>
+          <w:rtl/>
+        </w:rPr>
+        <w:t>-</w:t>
+      </w:r>
+    </w:p>
+    <w:p>
+      <w:pPr>
+        <w:rPr>
+          <w:sz w:val="24"/>
+          <w:szCs w:val="24"/>
+          <w:rtl/>
+        </w:rPr>
+      </w:pPr>
+      <w:r>
+        <w:rPr>
+          <w:rFonts w:cs="Arial"/>
+          <w:sz w:val="24"/>
+          <w:szCs w:val="24"/>
           <w:rtl/>
         </w:rPr>
         <w:drawing>
-          <wp:inline distT="0" distB="0" distL="0" distR="0" wp14:anchorId="790FF6A6" wp14:editId="1CFD82FC">
-            <wp:extent cx="6048851" cy="389614"/>
+          <wp:inline distT="0" distB="0" distL="0" distR="0" wp14:anchorId="3EAB141F" wp14:editId="7DFB9383">
+            <wp:extent cx="6297967" cy="882595"/>
             <wp:effectExtent l="0" t="0" r="0" b="0"/>
-            <wp:docPr id="11" name="Picture 11"/>
+            <wp:docPr id="15" name="Picture 15"/>
             <wp:cNvGraphicFramePr>
               <a:graphicFrameLocks xmlns:a="http://schemas.openxmlformats.org/drawingml/2006/main" noChangeAspect="1"/>
             </wp:cNvGraphicFramePr>
@@ -2156,7 +3459,7 @@
                     <pic:cNvPicPr/>
                   </pic:nvPicPr>
                   <pic:blipFill>
-                    <a:blip r:embed="rId16"/>
+                    <a:blip r:embed="rId21"/>
                     <a:stretch>
                       <a:fillRect/>
                     </a:stretch>
@@ -2164,7 +3467,7 @@
                   <pic:spPr>
                     <a:xfrm>
                       <a:off x="0" y="0"/>
-                      <a:ext cx="6112315" cy="393702"/>
+                      <a:ext cx="6342566" cy="888845"/>
                     </a:xfrm>
                     <a:prstGeom prst="rect">
                       <a:avLst/>
@@ -2182,309 +3485,96 @@
         <w:pStyle w:val="ListParagraph"/>
         <w:numPr>
           <w:ilvl w:val="0"/>
-          <w:numId w:val="2"/>
+          <w:numId w:val="5"/>
         </w:numPr>
         <w:rPr>
-          <w:sz w:val="24"/>
-          <w:szCs w:val="24"/>
-        </w:rPr>
-      </w:pPr>
-      <w:r>
-        <w:rPr>
-          <w:rFonts w:hint="cs"/>
-          <w:sz w:val="24"/>
-          <w:szCs w:val="24"/>
-          <w:u w:val="single"/>
-          <w:rtl/>
-        </w:rPr>
-        <w:t>ניהול מידע:</w:t>
-      </w:r>
-      <w:r>
-        <w:rPr>
-          <w:rFonts w:hint="cs"/>
-          <w:sz w:val="24"/>
-          <w:szCs w:val="24"/>
-          <w:rtl/>
-        </w:rPr>
-        <w:t xml:space="preserve"> העבודה עם </w:t>
-      </w:r>
-      <w:r>
-        <w:rPr>
-          <w:rFonts w:hint="cs"/>
-          <w:sz w:val="24"/>
-          <w:szCs w:val="24"/>
-        </w:rPr>
-        <w:t>JSON</w:t>
-      </w:r>
-      <w:r>
-        <w:rPr>
-          <w:rFonts w:hint="cs"/>
-          <w:sz w:val="24"/>
-          <w:szCs w:val="24"/>
-          <w:rtl/>
-        </w:rPr>
-        <w:t xml:space="preserve"> יכולה להיות מבולגנת. ישנם מבני </w:t>
-      </w:r>
-      <w:r>
-        <w:rPr>
-          <w:sz w:val="24"/>
-          <w:szCs w:val="24"/>
-        </w:rPr>
-        <w:t>object</w:t>
-      </w:r>
-      <w:r>
-        <w:rPr>
-          <w:rFonts w:hint="cs"/>
-          <w:sz w:val="24"/>
-          <w:szCs w:val="24"/>
-          <w:rtl/>
-        </w:rPr>
-        <w:t xml:space="preserve"> שאיתם נוכל לעבוד בקוד במקום </w:t>
-      </w:r>
-      <w:r>
-        <w:rPr>
-          <w:sz w:val="24"/>
-          <w:szCs w:val="24"/>
-        </w:rPr>
-        <w:t>directory</w:t>
-      </w:r>
-      <w:r>
-        <w:rPr>
-          <w:rFonts w:hint="cs"/>
-          <w:sz w:val="24"/>
-          <w:szCs w:val="24"/>
-          <w:rtl/>
-        </w:rPr>
-        <w:t>:</w:t>
-      </w:r>
-    </w:p>
-    <w:p>
-      <w:pPr>
-        <w:pStyle w:val="ListParagraph"/>
-        <w:numPr>
-          <w:ilvl w:val="0"/>
-          <w:numId w:val="4"/>
-        </w:numPr>
-        <w:bidi w:val="0"/>
-        <w:rPr>
-          <w:sz w:val="24"/>
-          <w:szCs w:val="24"/>
-        </w:rPr>
-      </w:pPr>
-      <w:r>
-        <w:rPr>
-          <w:rFonts w:hint="cs"/>
-          <w:sz w:val="24"/>
-          <w:szCs w:val="24"/>
-        </w:rPr>
-        <w:t>DTO</w:t>
-      </w:r>
-      <w:r>
-        <w:rPr>
-          <w:rFonts w:hint="cs"/>
-          <w:sz w:val="24"/>
-          <w:szCs w:val="24"/>
-          <w:rtl/>
-        </w:rPr>
-        <w:t xml:space="preserve">- </w:t>
-      </w:r>
-      <w:r>
-        <w:rPr>
-          <w:sz w:val="24"/>
-          <w:szCs w:val="24"/>
-        </w:rPr>
-        <w:t>data transfer object</w:t>
-      </w:r>
-      <w:r>
-        <w:rPr>
-          <w:rFonts w:hint="cs"/>
-          <w:sz w:val="24"/>
-          <w:szCs w:val="24"/>
-          <w:rtl/>
-        </w:rPr>
-        <w:t xml:space="preserve">, </w:t>
-      </w:r>
-      <w:r>
-        <w:rPr>
-          <w:sz w:val="24"/>
-          <w:szCs w:val="24"/>
-        </w:rPr>
-        <w:t xml:space="preserve"> </w:t>
-      </w:r>
-      <w:r>
-        <w:rPr>
-          <w:sz w:val="24"/>
-          <w:szCs w:val="24"/>
-        </w:rPr>
-        <w:t>objects that carry data between processes in order to reduce the number of methods calls</w:t>
-      </w:r>
-    </w:p>
-    <w:p>
-      <w:pPr>
-        <w:pStyle w:val="ListParagraph"/>
-        <w:numPr>
-          <w:ilvl w:val="0"/>
-          <w:numId w:val="4"/>
-        </w:numPr>
-        <w:bidi w:val="0"/>
-        <w:rPr>
-          <w:sz w:val="24"/>
-          <w:szCs w:val="24"/>
-        </w:rPr>
-      </w:pPr>
-      <w:r>
-        <w:rPr>
-          <w:rFonts w:hint="cs"/>
-          <w:sz w:val="24"/>
-          <w:szCs w:val="24"/>
-        </w:rPr>
-        <w:t>ORM</w:t>
-      </w:r>
-      <w:r>
-        <w:rPr>
-          <w:rFonts w:hint="cs"/>
-          <w:sz w:val="24"/>
-          <w:szCs w:val="24"/>
-          <w:rtl/>
-        </w:rPr>
-        <w:t xml:space="preserve">- </w:t>
-      </w:r>
-      <w:r>
-        <w:rPr>
-          <w:sz w:val="24"/>
-          <w:szCs w:val="24"/>
-        </w:rPr>
-        <w:t>object relational mapping</w:t>
-      </w:r>
-      <w:r>
-        <w:rPr>
-          <w:rFonts w:hint="cs"/>
-          <w:sz w:val="24"/>
-          <w:szCs w:val="24"/>
-          <w:rtl/>
-        </w:rPr>
-        <w:t xml:space="preserve">, </w:t>
-      </w:r>
-      <w:r>
-        <w:rPr>
-          <w:sz w:val="24"/>
-          <w:szCs w:val="24"/>
-        </w:rPr>
-        <w:t xml:space="preserve"> </w:t>
-      </w:r>
-      <w:r>
-        <w:rPr>
-          <w:sz w:val="24"/>
-          <w:szCs w:val="24"/>
-        </w:rPr>
-        <w:t>technique for converting data between incompatible type systems using object-oriented programming languages</w:t>
-      </w:r>
-      <w:r>
-        <w:rPr>
-          <w:sz w:val="24"/>
-          <w:szCs w:val="24"/>
-        </w:rPr>
-        <w:t>.</w:t>
-      </w:r>
-    </w:p>
-    <w:p>
-      <w:pPr>
-        <w:pStyle w:val="ListParagraph"/>
-        <w:numPr>
-          <w:ilvl w:val="0"/>
-          <w:numId w:val="2"/>
-        </w:numPr>
+          <w:rFonts w:hint="cs"/>
+          <w:sz w:val="24"/>
+          <w:szCs w:val="24"/>
+          <w:rtl/>
+        </w:rPr>
+      </w:pPr>
+      <w:r>
+        <w:rPr>
+          <w:rFonts w:hint="cs"/>
+          <w:sz w:val="24"/>
+          <w:szCs w:val="24"/>
+          <w:rtl/>
+        </w:rPr>
+        <w:lastRenderedPageBreak/>
+        <w:t xml:space="preserve">נריץ את </w:t>
+      </w:r>
+      <w:proofErr w:type="spellStart"/>
+      <w:r>
+        <w:rPr>
+          <w:sz w:val="24"/>
+          <w:szCs w:val="24"/>
+        </w:rPr>
+        <w:t>uvicorn</w:t>
+      </w:r>
+      <w:proofErr w:type="spellEnd"/>
+      <w:r>
+        <w:rPr>
+          <w:rFonts w:hint="cs"/>
+          <w:sz w:val="24"/>
+          <w:szCs w:val="24"/>
+          <w:rtl/>
+        </w:rPr>
+        <w:t xml:space="preserve"> במצב </w:t>
+      </w:r>
+      <w:r>
+        <w:rPr>
+          <w:sz w:val="24"/>
+          <w:szCs w:val="24"/>
+        </w:rPr>
+        <w:t>reload</w:t>
+      </w:r>
+      <w:r>
+        <w:rPr>
+          <w:rFonts w:hint="cs"/>
+          <w:sz w:val="24"/>
+          <w:szCs w:val="24"/>
+          <w:rtl/>
+        </w:rPr>
+        <w:t xml:space="preserve"> עבור קובץ </w:t>
+      </w:r>
+      <w:r>
+        <w:rPr>
+          <w:sz w:val="24"/>
+          <w:szCs w:val="24"/>
+        </w:rPr>
+        <w:t>main.py</w:t>
+      </w:r>
+      <w:r>
+        <w:rPr>
+          <w:rFonts w:hint="cs"/>
+          <w:sz w:val="24"/>
+          <w:szCs w:val="24"/>
+          <w:rtl/>
+        </w:rPr>
+        <w:t>-</w:t>
+      </w:r>
+    </w:p>
+    <w:p>
+      <w:pPr>
+        <w:rPr>
+          <w:sz w:val="24"/>
+          <w:szCs w:val="24"/>
+          <w:rtl/>
+        </w:rPr>
+      </w:pPr>
+      <w:r>
         <w:rPr>
           <w:rFonts w:cs="Arial"/>
           <w:sz w:val="24"/>
           <w:szCs w:val="24"/>
           <w:rtl/>
         </w:rPr>
-      </w:pPr>
-      <w:r>
-        <w:rPr>
-          <w:rFonts w:hint="cs"/>
-          <w:sz w:val="24"/>
-          <w:szCs w:val="24"/>
-          <w:u w:val="single"/>
-        </w:rPr>
-        <w:t>MVC</w:t>
-      </w:r>
-      <w:r>
-        <w:rPr>
-          <w:rFonts w:hint="cs"/>
-          <w:sz w:val="24"/>
-          <w:szCs w:val="24"/>
-          <w:u w:val="single"/>
-          <w:rtl/>
-        </w:rPr>
-        <w:t>:</w:t>
-      </w:r>
-      <w:r>
-        <w:rPr>
-          <w:rFonts w:hint="cs"/>
-          <w:sz w:val="24"/>
-          <w:szCs w:val="24"/>
-          <w:rtl/>
-        </w:rPr>
-        <w:t xml:space="preserve"> </w:t>
-      </w:r>
-      <w:r>
-        <w:rPr>
-          <w:rFonts w:cs="Arial"/>
-          <w:sz w:val="24"/>
-          <w:szCs w:val="24"/>
-          <w:rtl/>
-        </w:rPr>
-        <w:t xml:space="preserve">תבנית </w:t>
-      </w:r>
-      <w:r>
-        <w:rPr>
-          <w:sz w:val="24"/>
-          <w:szCs w:val="24"/>
-        </w:rPr>
-        <w:t>Model-View-Controller</w:t>
-      </w:r>
-      <w:r>
-        <w:rPr>
-          <w:rFonts w:cs="Arial"/>
-          <w:sz w:val="24"/>
-          <w:szCs w:val="24"/>
-          <w:rtl/>
-        </w:rPr>
-        <w:t xml:space="preserve"> היא תבנית עיצוב בהנדסת תוכנה המשמשת להפשטת יישום כלשהו. התבנית מתארת טכניקה לחלוקת היישום לשלושה חלקים: "מודל", "תצוגה" ו"בקר"</w:t>
-      </w:r>
-      <w:r>
-        <w:rPr>
-          <w:rFonts w:cs="Arial" w:hint="cs"/>
-          <w:sz w:val="24"/>
-          <w:szCs w:val="24"/>
-          <w:rtl/>
-        </w:rPr>
-        <w:t>.</w:t>
-      </w:r>
-    </w:p>
-    <w:p>
-      <w:pPr>
-        <w:rPr>
-          <w:rFonts w:cs="Arial"/>
-          <w:sz w:val="24"/>
-          <w:szCs w:val="24"/>
-          <w:rtl/>
-        </w:rPr>
-      </w:pPr>
-      <w:r>
-        <w:rPr>
-          <w:rFonts w:cs="Arial"/>
-          <w:sz w:val="24"/>
-          <w:szCs w:val="24"/>
-          <w:rtl/>
-        </w:rPr>
         <w:drawing>
-          <wp:inline distT="0" distB="0" distL="0" distR="0" wp14:anchorId="51A2A1AC" wp14:editId="7CE2915C">
-            <wp:extent cx="6282398" cy="3506525"/>
-            <wp:effectExtent l="0" t="0" r="4445" b="0"/>
-            <wp:docPr id="12" name="Picture 12"/>
+          <wp:inline distT="0" distB="0" distL="0" distR="0" wp14:anchorId="184431C2" wp14:editId="0C8B0B2C">
+            <wp:extent cx="6355429" cy="954156"/>
+            <wp:effectExtent l="0" t="0" r="0" b="0"/>
+            <wp:docPr id="16" name="Picture 16"/>
             <wp:cNvGraphicFramePr>
               <a:graphicFrameLocks xmlns:a="http://schemas.openxmlformats.org/drawingml/2006/main" noChangeAspect="1"/>
             </wp:cNvGraphicFramePr>
@@ -2496,7 +3586,7 @@
                     <pic:cNvPicPr/>
                   </pic:nvPicPr>
                   <pic:blipFill>
-                    <a:blip r:embed="rId17"/>
+                    <a:blip r:embed="rId22"/>
                     <a:stretch>
                       <a:fillRect/>
                     </a:stretch>
@@ -2504,7 +3594,7 @@
                   <pic:spPr>
                     <a:xfrm>
                       <a:off x="0" y="0"/>
-                      <a:ext cx="6319907" cy="3527461"/>
+                      <a:ext cx="6374793" cy="957063"/>
                     </a:xfrm>
                     <a:prstGeom prst="rect">
                       <a:avLst/>
@@ -2520,56 +3610,1472 @@
     <w:p>
       <w:pPr>
         <w:rPr>
-          <w:sz w:val="24"/>
-          <w:szCs w:val="24"/>
-          <w:rtl/>
-        </w:rPr>
-      </w:pPr>
-    </w:p>
-    <w:p>
-      <w:pPr>
-        <w:rPr>
-          <w:sz w:val="24"/>
-          <w:szCs w:val="24"/>
-          <w:rtl/>
-        </w:rPr>
-      </w:pPr>
-    </w:p>
-    <w:p>
-      <w:pPr>
-        <w:rPr>
-          <w:sz w:val="24"/>
-          <w:szCs w:val="24"/>
-          <w:rtl/>
-        </w:rPr>
-      </w:pPr>
-    </w:p>
-    <w:p>
-      <w:pPr>
-        <w:rPr>
-          <w:sz w:val="24"/>
-          <w:szCs w:val="24"/>
-          <w:rtl/>
-        </w:rPr>
-      </w:pPr>
-    </w:p>
-    <w:p>
-      <w:pPr>
-        <w:rPr>
-          <w:sz w:val="24"/>
-          <w:szCs w:val="24"/>
-          <w:rtl/>
-        </w:rPr>
-      </w:pPr>
-      <w:r>
-        <w:rPr>
-          <w:rFonts w:hint="cs"/>
-          <w:sz w:val="24"/>
-          <w:szCs w:val="24"/>
+          <w:rFonts w:hint="cs"/>
+          <w:sz w:val="24"/>
+          <w:szCs w:val="24"/>
+          <w:rtl/>
+        </w:rPr>
+      </w:pPr>
+      <w:r>
+        <w:rPr>
+          <w:rFonts w:hint="cs"/>
+          <w:sz w:val="24"/>
+          <w:szCs w:val="24"/>
+          <w:rtl/>
+        </w:rPr>
+        <w:t>ב-</w:t>
+      </w:r>
+      <w:proofErr w:type="spellStart"/>
+      <w:r>
+        <w:rPr>
+          <w:sz w:val="24"/>
+          <w:szCs w:val="24"/>
+        </w:rPr>
+        <w:t>Dockerfile</w:t>
+      </w:r>
+      <w:proofErr w:type="spellEnd"/>
+      <w:r>
+        <w:rPr>
+          <w:rFonts w:hint="cs"/>
+          <w:sz w:val="24"/>
+          <w:szCs w:val="24"/>
+          <w:rtl/>
+        </w:rPr>
+        <w:t xml:space="preserve"> נרשום את המשפט הזה כך:</w:t>
+      </w:r>
+      <w:r>
+        <w:rPr>
+          <w:rFonts w:hint="cs"/>
+          <w:sz w:val="24"/>
+          <w:szCs w:val="24"/>
+          <w:rtl/>
+        </w:rPr>
+        <w:t xml:space="preserve"> (לאחר </w:t>
+      </w:r>
+      <w:r>
+        <w:rPr>
+          <w:rFonts w:hint="cs"/>
+          <w:sz w:val="24"/>
+          <w:szCs w:val="24"/>
+        </w:rPr>
+        <w:t>RUN</w:t>
+      </w:r>
+      <w:r>
+        <w:rPr>
+          <w:rFonts w:hint="cs"/>
+          <w:sz w:val="24"/>
+          <w:szCs w:val="24"/>
+          <w:rtl/>
+        </w:rPr>
+        <w:t xml:space="preserve"> של </w:t>
+      </w:r>
+      <w:r>
+        <w:rPr>
+          <w:sz w:val="24"/>
+          <w:szCs w:val="24"/>
+        </w:rPr>
+        <w:t>pip install</w:t>
+      </w:r>
+      <w:r>
+        <w:rPr>
+          <w:rFonts w:hint="cs"/>
+          <w:sz w:val="24"/>
+          <w:szCs w:val="24"/>
+          <w:rtl/>
+        </w:rPr>
+        <w:t xml:space="preserve"> לכל הספריות הדרושות ו-</w:t>
+      </w:r>
+      <w:r>
+        <w:rPr>
+          <w:rFonts w:hint="cs"/>
+          <w:sz w:val="24"/>
+          <w:szCs w:val="24"/>
+        </w:rPr>
+        <w:t>COPY</w:t>
+      </w:r>
+      <w:r>
+        <w:rPr>
+          <w:rFonts w:hint="cs"/>
+          <w:sz w:val="24"/>
+          <w:szCs w:val="24"/>
+          <w:rtl/>
+        </w:rPr>
+        <w:t xml:space="preserve"> של הקבצים הרלוונטים, בינהם </w:t>
+      </w:r>
+      <w:r>
+        <w:rPr>
+          <w:sz w:val="24"/>
+          <w:szCs w:val="24"/>
+        </w:rPr>
+        <w:t>main.py</w:t>
+      </w:r>
+      <w:r>
+        <w:rPr>
+          <w:rFonts w:hint="cs"/>
+          <w:sz w:val="24"/>
+          <w:szCs w:val="24"/>
+          <w:rtl/>
+        </w:rPr>
+        <w:t>)</w:t>
+      </w:r>
+    </w:p>
+    <w:p>
+      <w:pPr>
+        <w:rPr>
+          <w:rFonts w:hint="cs"/>
+          <w:b/>
+          <w:bCs/>
+          <w:sz w:val="24"/>
+          <w:szCs w:val="24"/>
+        </w:rPr>
+      </w:pPr>
+      <w:r>
+        <w:rPr>
+          <w:b/>
+          <w:bCs/>
+          <w:sz w:val="24"/>
+          <w:szCs w:val="24"/>
+        </w:rPr>
+        <w:t>CMD [ "</w:t>
+      </w:r>
+      <w:proofErr w:type="spellStart"/>
+      <w:r>
+        <w:rPr>
+          <w:b/>
+          <w:bCs/>
+          <w:sz w:val="24"/>
+          <w:szCs w:val="24"/>
+        </w:rPr>
+        <w:t>uvicorn</w:t>
+      </w:r>
+      <w:proofErr w:type="spellEnd"/>
+      <w:r>
+        <w:rPr>
+          <w:b/>
+          <w:bCs/>
+          <w:sz w:val="24"/>
+          <w:szCs w:val="24"/>
+        </w:rPr>
+        <w:t>" , "</w:t>
+      </w:r>
+      <w:proofErr w:type="spellStart"/>
+      <w:r>
+        <w:rPr>
+          <w:b/>
+          <w:bCs/>
+          <w:sz w:val="24"/>
+          <w:szCs w:val="24"/>
+        </w:rPr>
+        <w:t>main:app</w:t>
+      </w:r>
+      <w:proofErr w:type="spellEnd"/>
+      <w:r>
+        <w:rPr>
+          <w:b/>
+          <w:bCs/>
+          <w:sz w:val="24"/>
+          <w:szCs w:val="24"/>
+        </w:rPr>
+        <w:t>" , "—host" , "0.0.0.0" , "—port" , "8080" ]</w:t>
+      </w:r>
+    </w:p>
+    <w:p>
+      <w:pPr>
+        <w:pStyle w:val="ListParagraph"/>
+        <w:numPr>
+          <w:ilvl w:val="0"/>
+          <w:numId w:val="5"/>
+        </w:numPr>
+        <w:rPr>
+          <w:rFonts w:hint="cs"/>
+          <w:sz w:val="24"/>
+          <w:szCs w:val="24"/>
+        </w:rPr>
+      </w:pPr>
+      <w:r>
+        <w:rPr>
+          <w:rFonts w:hint="cs"/>
+          <w:sz w:val="24"/>
+          <w:szCs w:val="24"/>
+          <w:rtl/>
+        </w:rPr>
+        <w:t xml:space="preserve">נבדוק האם הפקודות פועלות בעזרת הדפדפן. נריץ את </w:t>
+      </w:r>
+      <w:r>
+        <w:rPr>
+          <w:sz w:val="24"/>
+          <w:szCs w:val="24"/>
+        </w:rPr>
+        <w:t>localhost</w:t>
+      </w:r>
+      <w:r>
+        <w:rPr>
+          <w:rFonts w:hint="cs"/>
+          <w:sz w:val="24"/>
+          <w:szCs w:val="24"/>
+          <w:rtl/>
+        </w:rPr>
+        <w:t xml:space="preserve"> שהוא 0.0.0.0 דרך פורט 8080 ונוסיף את הנתיב </w:t>
+      </w:r>
+      <w:r>
+        <w:rPr>
+          <w:sz w:val="24"/>
+          <w:szCs w:val="24"/>
+        </w:rPr>
+        <w:t>path</w:t>
+      </w:r>
+      <w:r>
+        <w:rPr>
+          <w:rFonts w:hint="cs"/>
+          <w:sz w:val="24"/>
+          <w:szCs w:val="24"/>
+          <w:rtl/>
+        </w:rPr>
+        <w:t xml:space="preserve"> שבו נמצאת הפקודה לפי הקובץ </w:t>
+      </w:r>
+      <w:r>
+        <w:rPr>
+          <w:sz w:val="24"/>
+          <w:szCs w:val="24"/>
+        </w:rPr>
+        <w:t>main.py</w:t>
+      </w:r>
+      <w:r>
+        <w:rPr>
+          <w:rFonts w:hint="cs"/>
+          <w:sz w:val="24"/>
+          <w:szCs w:val="24"/>
+          <w:rtl/>
+        </w:rPr>
+        <w:t>-</w:t>
+      </w:r>
+    </w:p>
+    <w:p>
+      <w:pPr>
+        <w:rPr>
+          <w:sz w:val="24"/>
+          <w:szCs w:val="24"/>
+          <w:rtl/>
+        </w:rPr>
+      </w:pPr>
+      <w:r>
+        <w:rPr>
+          <w:noProof/>
+          <w:sz w:val="24"/>
+          <w:szCs w:val="24"/>
+        </w:rPr>
+        <w:drawing>
+          <wp:inline distT="0" distB="0" distL="0" distR="0" wp14:anchorId="1EACBF04" wp14:editId="3F2439F5">
+            <wp:extent cx="5271770" cy="919204"/>
+            <wp:effectExtent l="19050" t="19050" r="24130" b="14605"/>
+            <wp:docPr id="17" name="Picture 17"/>
+            <wp:cNvGraphicFramePr>
+              <a:graphicFrameLocks xmlns:a="http://schemas.openxmlformats.org/drawingml/2006/main" noChangeAspect="1"/>
+            </wp:cNvGraphicFramePr>
+            <a:graphic xmlns:a="http://schemas.openxmlformats.org/drawingml/2006/main">
+              <a:graphicData uri="http://schemas.openxmlformats.org/drawingml/2006/picture">
+                <pic:pic xmlns:pic="http://schemas.openxmlformats.org/drawingml/2006/picture">
+                  <pic:nvPicPr>
+                    <pic:cNvPr id="0" name="Picture 3"/>
+                    <pic:cNvPicPr>
+                      <a:picLocks noChangeAspect="1" noChangeArrowheads="1"/>
+                    </pic:cNvPicPr>
+                  </pic:nvPicPr>
+                  <pic:blipFill rotWithShape="1">
+                    <a:blip r:embed="rId23">
+                      <a:extLst>
+                        <a:ext uri="{28A0092B-C50C-407E-A947-70E740481C1C}">
+                          <a14:useLocalDpi xmlns:a14="http://schemas.microsoft.com/office/drawing/2010/main" val="0"/>
+                        </a:ext>
+                      </a:extLst>
+                    </a:blip>
+                    <a:srcRect b="37846"/>
+                    <a:stretch/>
+                  </pic:blipFill>
+                  <pic:spPr bwMode="auto">
+                    <a:xfrm>
+                      <a:off x="0" y="0"/>
+                      <a:ext cx="5271770" cy="919204"/>
+                    </a:xfrm>
+                    <a:prstGeom prst="rect">
+                      <a:avLst/>
+                    </a:prstGeom>
+                    <a:noFill/>
+                    <a:ln w="9525" cap="flat" cmpd="sng" algn="ctr">
+                      <a:solidFill>
+                        <a:sysClr val="windowText" lastClr="000000"/>
+                      </a:solidFill>
+                      <a:prstDash val="solid"/>
+                      <a:round/>
+                      <a:headEnd type="none" w="med" len="med"/>
+                      <a:tailEnd type="none" w="med" len="med"/>
+                      <a:extLst>
+                        <a:ext uri="{C807C97D-BFC1-408E-A445-0C87EB9F89A2}">
+                          <ask:lineSketchStyleProps xmlns:ask="http://schemas.microsoft.com/office/drawing/2018/sketchyshapes" sd="0">
+                            <a:custGeom>
+                              <a:avLst/>
+                              <a:gdLst/>
+                              <a:ahLst/>
+                              <a:cxnLst/>
+                              <a:rect l="0" t="0" r="0" b="0"/>
+                              <a:pathLst/>
+                            </a:custGeom>
+                            <ask:type/>
+                          </ask:lineSketchStyleProps>
+                        </a:ext>
+                      </a:extLst>
+                    </a:ln>
+                    <a:extLst>
+                      <a:ext uri="{53640926-AAD7-44D8-BBD7-CCE9431645EC}">
+                        <a14:shadowObscured xmlns:a14="http://schemas.microsoft.com/office/drawing/2010/main"/>
+                      </a:ext>
+                    </a:extLst>
+                  </pic:spPr>
+                </pic:pic>
+              </a:graphicData>
+            </a:graphic>
+          </wp:inline>
+        </w:drawing>
+      </w:r>
+    </w:p>
+    <w:p>
+      <w:pPr>
+        <w:rPr>
+          <w:sz w:val="24"/>
+          <w:szCs w:val="24"/>
+          <w:rtl/>
+        </w:rPr>
+      </w:pPr>
+      <w:r>
+        <w:rPr>
+          <w:noProof/>
+          <w:sz w:val="24"/>
+          <w:szCs w:val="24"/>
+        </w:rPr>
+        <w:drawing>
+          <wp:inline distT="0" distB="0" distL="0" distR="0" wp14:anchorId="3F33E3DF" wp14:editId="6C275AE3">
+            <wp:extent cx="5271770" cy="842645"/>
+            <wp:effectExtent l="19050" t="19050" r="24130" b="14605"/>
+            <wp:docPr id="18" name="Picture 18"/>
+            <wp:cNvGraphicFramePr>
+              <a:graphicFrameLocks xmlns:a="http://schemas.openxmlformats.org/drawingml/2006/main" noChangeAspect="1"/>
+            </wp:cNvGraphicFramePr>
+            <a:graphic xmlns:a="http://schemas.openxmlformats.org/drawingml/2006/main">
+              <a:graphicData uri="http://schemas.openxmlformats.org/drawingml/2006/picture">
+                <pic:pic xmlns:pic="http://schemas.openxmlformats.org/drawingml/2006/picture">
+                  <pic:nvPicPr>
+                    <pic:cNvPr id="0" name="Picture 4"/>
+                    <pic:cNvPicPr>
+                      <a:picLocks noChangeAspect="1" noChangeArrowheads="1"/>
+                    </pic:cNvPicPr>
+                  </pic:nvPicPr>
+                  <pic:blipFill>
+                    <a:blip r:embed="rId24">
+                      <a:extLst>
+                        <a:ext uri="{28A0092B-C50C-407E-A947-70E740481C1C}">
+                          <a14:useLocalDpi xmlns:a14="http://schemas.microsoft.com/office/drawing/2010/main" val="0"/>
+                        </a:ext>
+                      </a:extLst>
+                    </a:blip>
+                    <a:srcRect/>
+                    <a:stretch>
+                      <a:fillRect/>
+                    </a:stretch>
+                  </pic:blipFill>
+                  <pic:spPr bwMode="auto">
+                    <a:xfrm>
+                      <a:off x="0" y="0"/>
+                      <a:ext cx="5271770" cy="842645"/>
+                    </a:xfrm>
+                    <a:prstGeom prst="rect">
+                      <a:avLst/>
+                    </a:prstGeom>
+                    <a:noFill/>
+                    <a:ln>
+                      <a:solidFill>
+                        <a:schemeClr val="tx1"/>
+                      </a:solidFill>
+                    </a:ln>
+                  </pic:spPr>
+                </pic:pic>
+              </a:graphicData>
+            </a:graphic>
+          </wp:inline>
+        </w:drawing>
+      </w:r>
+    </w:p>
+    <w:p>
+      <w:pPr>
+        <w:rPr>
+          <w:sz w:val="24"/>
+          <w:szCs w:val="24"/>
+          <w:rtl/>
+        </w:rPr>
+      </w:pPr>
+      <w:r>
+        <w:rPr>
+          <w:rFonts w:hint="cs"/>
+          <w:sz w:val="24"/>
+          <w:szCs w:val="24"/>
+          <w:rtl/>
+        </w:rPr>
+        <w:t>ואם נסתכל בטרמינל לאחר מכן נוכל לראות את האישור לכך שהוחזרה תשובה</w:t>
+      </w:r>
+      <w:r>
+        <w:rPr>
+          <w:rFonts w:hint="cs"/>
+          <w:sz w:val="24"/>
+          <w:szCs w:val="24"/>
+          <w:rtl/>
+        </w:rPr>
+        <w:t>-</w:t>
+      </w:r>
+    </w:p>
+    <w:p>
+      <w:pPr>
+        <w:rPr>
+          <w:sz w:val="24"/>
+          <w:szCs w:val="24"/>
+          <w:rtl/>
+        </w:rPr>
+      </w:pPr>
+      <w:r>
+        <w:rPr>
+          <w:rFonts w:cs="Arial"/>
+          <w:sz w:val="24"/>
+          <w:szCs w:val="24"/>
+          <w:rtl/>
+        </w:rPr>
+        <w:drawing>
+          <wp:inline distT="0" distB="0" distL="0" distR="0" wp14:anchorId="3BC6E26F" wp14:editId="133202D3">
+            <wp:extent cx="6353093" cy="387029"/>
+            <wp:effectExtent l="0" t="0" r="0" b="0"/>
+            <wp:docPr id="19" name="Picture 19"/>
+            <wp:cNvGraphicFramePr>
+              <a:graphicFrameLocks xmlns:a="http://schemas.openxmlformats.org/drawingml/2006/main" noChangeAspect="1"/>
+            </wp:cNvGraphicFramePr>
+            <a:graphic xmlns:a="http://schemas.openxmlformats.org/drawingml/2006/main">
+              <a:graphicData uri="http://schemas.openxmlformats.org/drawingml/2006/picture">
+                <pic:pic xmlns:pic="http://schemas.openxmlformats.org/drawingml/2006/picture">
+                  <pic:nvPicPr>
+                    <pic:cNvPr id="1" name=""/>
+                    <pic:cNvPicPr/>
+                  </pic:nvPicPr>
+                  <pic:blipFill>
+                    <a:blip r:embed="rId25"/>
+                    <a:stretch>
+                      <a:fillRect/>
+                    </a:stretch>
+                  </pic:blipFill>
+                  <pic:spPr>
+                    <a:xfrm>
+                      <a:off x="0" y="0"/>
+                      <a:ext cx="6529796" cy="397794"/>
+                    </a:xfrm>
+                    <a:prstGeom prst="rect">
+                      <a:avLst/>
+                    </a:prstGeom>
+                  </pic:spPr>
+                </pic:pic>
+              </a:graphicData>
+            </a:graphic>
+          </wp:inline>
+        </w:drawing>
+      </w:r>
+    </w:p>
+    <w:p>
+      <w:pPr>
+        <w:rPr>
+          <w:sz w:val="24"/>
+          <w:szCs w:val="24"/>
+          <w:rtl/>
+        </w:rPr>
+      </w:pPr>
+      <w:r>
+        <w:rPr>
+          <w:rFonts w:hint="cs"/>
+          <w:sz w:val="24"/>
+          <w:szCs w:val="24"/>
+          <w:rtl/>
+        </w:rPr>
+        <w:t xml:space="preserve">באמצעות </w:t>
+      </w:r>
+      <w:proofErr w:type="spellStart"/>
+      <w:r>
+        <w:rPr>
+          <w:sz w:val="24"/>
+          <w:szCs w:val="24"/>
+        </w:rPr>
+        <w:t>swger</w:t>
+      </w:r>
+      <w:proofErr w:type="spellEnd"/>
+      <w:r>
+        <w:rPr>
+          <w:rFonts w:hint="cs"/>
+          <w:sz w:val="24"/>
+          <w:szCs w:val="24"/>
+          <w:rtl/>
+        </w:rPr>
+        <w:t xml:space="preserve">- כלומר כשנכניס </w:t>
+      </w:r>
+      <w:r>
+        <w:rPr>
+          <w:sz w:val="24"/>
+          <w:szCs w:val="24"/>
+        </w:rPr>
+        <w:t>localhost:8080/docs</w:t>
+      </w:r>
+      <w:r>
+        <w:rPr>
+          <w:rFonts w:hint="cs"/>
+          <w:sz w:val="24"/>
+          <w:szCs w:val="24"/>
+          <w:rtl/>
+        </w:rPr>
+        <w:t xml:space="preserve"> בדפדפן, נוכל לראות ולהריץ את כל הפקודות שכתבנו בפורמט נוח יותר</w:t>
+      </w:r>
+      <w:r>
+        <w:rPr>
+          <w:rFonts w:hint="cs"/>
+          <w:sz w:val="24"/>
+          <w:szCs w:val="24"/>
+          <w:rtl/>
+        </w:rPr>
+        <w:t>-</w:t>
+      </w:r>
+    </w:p>
+    <w:p>
+      <w:pPr>
+        <w:rPr>
+          <w:sz w:val="24"/>
+          <w:szCs w:val="24"/>
+          <w:rtl/>
+        </w:rPr>
+      </w:pPr>
+      <w:r>
+        <w:rPr>
+          <w:rFonts w:hint="cs"/>
+          <w:noProof/>
+          <w:sz w:val="24"/>
+          <w:szCs w:val="24"/>
+        </w:rPr>
+        <w:drawing>
+          <wp:inline distT="0" distB="0" distL="0" distR="0" wp14:anchorId="639E7F1A" wp14:editId="735E325F">
+            <wp:extent cx="3166953" cy="2308860"/>
+            <wp:effectExtent l="19050" t="19050" r="14605" b="15240"/>
+            <wp:docPr id="20" name="Picture 20"/>
+            <wp:cNvGraphicFramePr>
+              <a:graphicFrameLocks xmlns:a="http://schemas.openxmlformats.org/drawingml/2006/main" noChangeAspect="1"/>
+            </wp:cNvGraphicFramePr>
+            <a:graphic xmlns:a="http://schemas.openxmlformats.org/drawingml/2006/main">
+              <a:graphicData uri="http://schemas.openxmlformats.org/drawingml/2006/picture">
+                <pic:pic xmlns:pic="http://schemas.openxmlformats.org/drawingml/2006/picture">
+                  <pic:nvPicPr>
+                    <pic:cNvPr id="0" name="Picture 5"/>
+                    <pic:cNvPicPr>
+                      <a:picLocks noChangeAspect="1" noChangeArrowheads="1"/>
+                    </pic:cNvPicPr>
+                  </pic:nvPicPr>
+                  <pic:blipFill rotWithShape="1">
+                    <a:blip r:embed="rId26">
+                      <a:extLst>
+                        <a:ext uri="{28A0092B-C50C-407E-A947-70E740481C1C}">
+                          <a14:useLocalDpi xmlns:a14="http://schemas.microsoft.com/office/drawing/2010/main" val="0"/>
+                        </a:ext>
+                      </a:extLst>
+                    </a:blip>
+                    <a:srcRect b="8100"/>
+                    <a:stretch/>
+                  </pic:blipFill>
+                  <pic:spPr bwMode="auto">
+                    <a:xfrm>
+                      <a:off x="0" y="0"/>
+                      <a:ext cx="3178083" cy="2316974"/>
+                    </a:xfrm>
+                    <a:prstGeom prst="rect">
+                      <a:avLst/>
+                    </a:prstGeom>
+                    <a:noFill/>
+                    <a:ln>
+                      <a:solidFill>
+                        <a:schemeClr val="tx1"/>
+                      </a:solidFill>
+                    </a:ln>
+                    <a:extLst>
+                      <a:ext uri="{53640926-AAD7-44D8-BBD7-CCE9431645EC}">
+                        <a14:shadowObscured xmlns:a14="http://schemas.microsoft.com/office/drawing/2010/main"/>
+                      </a:ext>
+                    </a:extLst>
+                  </pic:spPr>
+                </pic:pic>
+              </a:graphicData>
+            </a:graphic>
+          </wp:inline>
+        </w:drawing>
+      </w:r>
+    </w:p>
+    <w:p>
+      <w:pPr>
+        <w:rPr>
+          <w:rFonts w:hint="cs"/>
+          <w:sz w:val="24"/>
+          <w:szCs w:val="24"/>
+          <w:rtl/>
+        </w:rPr>
+      </w:pPr>
+    </w:p>
+    <w:p>
+      <w:pPr>
+        <w:rPr>
+          <w:b/>
+          <w:bCs/>
+          <w:sz w:val="24"/>
+          <w:szCs w:val="24"/>
+          <w:u w:val="single"/>
+          <w:rtl/>
+        </w:rPr>
+      </w:pPr>
+      <w:r>
+        <w:rPr>
+          <w:rFonts w:hint="cs"/>
+          <w:b/>
+          <w:bCs/>
+          <w:sz w:val="24"/>
+          <w:szCs w:val="24"/>
+          <w:u w:val="single"/>
           <w:rtl/>
         </w:rPr>
         <w:lastRenderedPageBreak/>
-        <w:t>מושגים שהועלו במהלך ההרצאה:</w:t>
+        <w:t>דוגמה לשימוש ב</w:t>
+      </w:r>
+      <w:proofErr w:type="spellStart"/>
+      <w:r>
+        <w:rPr>
+          <w:b/>
+          <w:bCs/>
+          <w:sz w:val="24"/>
+          <w:szCs w:val="24"/>
+          <w:u w:val="single"/>
+        </w:rPr>
+        <w:t>pydantic</w:t>
+      </w:r>
+      <w:proofErr w:type="spellEnd"/>
+      <w:r>
+        <w:rPr>
+          <w:rFonts w:hint="cs"/>
+          <w:b/>
+          <w:bCs/>
+          <w:sz w:val="24"/>
+          <w:szCs w:val="24"/>
+          <w:u w:val="single"/>
+          <w:rtl/>
+        </w:rPr>
+        <w:t>:</w:t>
+      </w:r>
+    </w:p>
+    <w:p>
+      <w:pPr>
+        <w:pStyle w:val="ListParagraph"/>
+        <w:numPr>
+          <w:ilvl w:val="0"/>
+          <w:numId w:val="6"/>
+        </w:numPr>
+        <w:rPr>
+          <w:rFonts w:hint="cs"/>
+          <w:sz w:val="24"/>
+          <w:szCs w:val="24"/>
+          <w:rtl/>
+        </w:rPr>
+      </w:pPr>
+      <w:r>
+        <w:rPr>
+          <w:rFonts w:hint="cs"/>
+          <w:sz w:val="24"/>
+          <w:szCs w:val="24"/>
+          <w:rtl/>
+        </w:rPr>
+        <w:t>נ</w:t>
+      </w:r>
+      <w:r>
+        <w:rPr>
+          <w:rFonts w:hint="cs"/>
+          <w:sz w:val="24"/>
+          <w:szCs w:val="24"/>
+          <w:rtl/>
+        </w:rPr>
+        <w:t xml:space="preserve">שתמש בקובץ שייצרנו בדוגמה הקודמת ונכניס בו את השינויים הבאים: נייבא את </w:t>
+      </w:r>
+      <w:proofErr w:type="spellStart"/>
+      <w:r>
+        <w:rPr>
+          <w:sz w:val="24"/>
+          <w:szCs w:val="24"/>
+        </w:rPr>
+        <w:t>pydantic</w:t>
+      </w:r>
+      <w:proofErr w:type="spellEnd"/>
+      <w:r>
+        <w:rPr>
+          <w:rFonts w:hint="cs"/>
+          <w:sz w:val="24"/>
+          <w:szCs w:val="24"/>
+          <w:rtl/>
+        </w:rPr>
+        <w:t xml:space="preserve">, ממנו נייבא את </w:t>
+      </w:r>
+      <w:proofErr w:type="spellStart"/>
+      <w:r>
+        <w:rPr>
+          <w:sz w:val="24"/>
+          <w:szCs w:val="24"/>
+        </w:rPr>
+        <w:t>BaseModel</w:t>
+      </w:r>
+      <w:proofErr w:type="spellEnd"/>
+      <w:r>
+        <w:rPr>
+          <w:rFonts w:hint="cs"/>
+          <w:sz w:val="24"/>
+          <w:szCs w:val="24"/>
+          <w:rtl/>
+        </w:rPr>
+        <w:t xml:space="preserve">, ניצור מחלקה שמקבלת שני פרמטרים </w:t>
+      </w:r>
+      <w:proofErr w:type="spellStart"/>
+      <w:r>
+        <w:rPr>
+          <w:sz w:val="24"/>
+          <w:szCs w:val="24"/>
+        </w:rPr>
+        <w:t>id,zone</w:t>
+      </w:r>
+      <w:proofErr w:type="spellEnd"/>
+      <w:r>
+        <w:rPr>
+          <w:rFonts w:hint="cs"/>
+          <w:sz w:val="24"/>
+          <w:szCs w:val="24"/>
+          <w:rtl/>
+        </w:rPr>
+        <w:t xml:space="preserve"> וניצור פקודת </w:t>
+      </w:r>
+      <w:r>
+        <w:rPr>
+          <w:sz w:val="24"/>
+          <w:szCs w:val="24"/>
+        </w:rPr>
+        <w:t>POST</w:t>
+      </w:r>
+      <w:r>
+        <w:rPr>
+          <w:rFonts w:hint="cs"/>
+          <w:sz w:val="24"/>
+          <w:szCs w:val="24"/>
+          <w:rtl/>
+        </w:rPr>
+        <w:t xml:space="preserve"> שתקבל את הפרמטרים ותחזיר תשובה בהתאם</w:t>
+      </w:r>
+      <w:r>
+        <w:rPr>
+          <w:rFonts w:hint="cs"/>
+          <w:sz w:val="24"/>
+          <w:szCs w:val="24"/>
+          <w:rtl/>
+        </w:rPr>
+        <w:t>-</w:t>
+      </w:r>
+    </w:p>
+    <w:p>
+      <w:pPr>
+        <w:rPr>
+          <w:rFonts w:hint="cs"/>
+          <w:sz w:val="24"/>
+          <w:szCs w:val="24"/>
+          <w:rtl/>
+        </w:rPr>
+      </w:pPr>
+      <w:r>
+        <w:rPr>
+          <w:rFonts w:cs="Arial"/>
+          <w:sz w:val="24"/>
+          <w:szCs w:val="24"/>
+          <w:rtl/>
+        </w:rPr>
+        <w:drawing>
+          <wp:inline distT="0" distB="0" distL="0" distR="0" wp14:anchorId="0CBE2FAD" wp14:editId="0C800EE7">
+            <wp:extent cx="4818355" cy="2470951"/>
+            <wp:effectExtent l="0" t="0" r="1905" b="5715"/>
+            <wp:docPr id="22" name="Picture 22"/>
+            <wp:cNvGraphicFramePr>
+              <a:graphicFrameLocks xmlns:a="http://schemas.openxmlformats.org/drawingml/2006/main" noChangeAspect="1"/>
+            </wp:cNvGraphicFramePr>
+            <a:graphic xmlns:a="http://schemas.openxmlformats.org/drawingml/2006/main">
+              <a:graphicData uri="http://schemas.openxmlformats.org/drawingml/2006/picture">
+                <pic:pic xmlns:pic="http://schemas.openxmlformats.org/drawingml/2006/picture">
+                  <pic:nvPicPr>
+                    <pic:cNvPr id="1" name=""/>
+                    <pic:cNvPicPr/>
+                  </pic:nvPicPr>
+                  <pic:blipFill>
+                    <a:blip r:embed="rId27"/>
+                    <a:stretch>
+                      <a:fillRect/>
+                    </a:stretch>
+                  </pic:blipFill>
+                  <pic:spPr>
+                    <a:xfrm>
+                      <a:off x="0" y="0"/>
+                      <a:ext cx="4849389" cy="2486866"/>
+                    </a:xfrm>
+                    <a:prstGeom prst="rect">
+                      <a:avLst/>
+                    </a:prstGeom>
+                  </pic:spPr>
+                </pic:pic>
+              </a:graphicData>
+            </a:graphic>
+          </wp:inline>
+        </w:drawing>
+      </w:r>
+    </w:p>
+    <w:p>
+      <w:pPr>
+        <w:pStyle w:val="ListParagraph"/>
+        <w:numPr>
+          <w:ilvl w:val="0"/>
+          <w:numId w:val="6"/>
+        </w:numPr>
+        <w:rPr>
+          <w:sz w:val="24"/>
+          <w:szCs w:val="24"/>
+          <w:rtl/>
+        </w:rPr>
+      </w:pPr>
+      <w:r>
+        <w:rPr>
+          <w:rFonts w:hint="cs"/>
+          <w:sz w:val="24"/>
+          <w:szCs w:val="24"/>
+          <w:rtl/>
+        </w:rPr>
+        <w:t xml:space="preserve">נשמור את הקובץ, נריץ את </w:t>
+      </w:r>
+      <w:proofErr w:type="spellStart"/>
+      <w:r>
+        <w:rPr>
+          <w:sz w:val="24"/>
+          <w:szCs w:val="24"/>
+        </w:rPr>
+        <w:t>uvicorn</w:t>
+      </w:r>
+      <w:proofErr w:type="spellEnd"/>
+      <w:r>
+        <w:rPr>
+          <w:rFonts w:hint="cs"/>
+          <w:sz w:val="24"/>
+          <w:szCs w:val="24"/>
+          <w:rtl/>
+        </w:rPr>
+        <w:t xml:space="preserve"> כמו בדוגמה הקודמת, ניגש ל</w:t>
+      </w:r>
+      <w:r>
+        <w:rPr>
+          <w:sz w:val="24"/>
+          <w:szCs w:val="24"/>
+        </w:rPr>
+        <w:t>swager</w:t>
+      </w:r>
+      <w:r>
+        <w:rPr>
+          <w:rFonts w:hint="cs"/>
+          <w:sz w:val="24"/>
+          <w:szCs w:val="24"/>
+          <w:rtl/>
+        </w:rPr>
+        <w:t xml:space="preserve"> (</w:t>
+      </w:r>
+      <w:r>
+        <w:rPr>
+          <w:sz w:val="24"/>
+          <w:szCs w:val="24"/>
+        </w:rPr>
+        <w:t>localhost:8080/docs</w:t>
+      </w:r>
+      <w:r>
+        <w:rPr>
+          <w:rFonts w:hint="cs"/>
+          <w:sz w:val="24"/>
+          <w:szCs w:val="24"/>
+          <w:rtl/>
+        </w:rPr>
+        <w:t>) ונבצע הרצה בעזרתו</w:t>
+      </w:r>
+      <w:r>
+        <w:rPr>
+          <w:rFonts w:hint="cs"/>
+          <w:sz w:val="24"/>
+          <w:szCs w:val="24"/>
+          <w:rtl/>
+        </w:rPr>
+        <w:t>-</w:t>
+      </w:r>
+    </w:p>
+    <w:p>
+      <w:pPr>
+        <w:rPr>
+          <w:sz w:val="24"/>
+          <w:szCs w:val="24"/>
+          <w:rtl/>
+        </w:rPr>
+      </w:pPr>
+      <w:r>
+        <w:rPr>
+          <w:noProof/>
+          <w:sz w:val="24"/>
+          <w:szCs w:val="24"/>
+        </w:rPr>
+        <w:drawing>
+          <wp:inline distT="0" distB="0" distL="0" distR="0" wp14:anchorId="3AF3ADC8" wp14:editId="68ECA2C2">
+            <wp:extent cx="5263515" cy="723265"/>
+            <wp:effectExtent l="19050" t="19050" r="13335" b="19685"/>
+            <wp:docPr id="23" name="Picture 23"/>
+            <wp:cNvGraphicFramePr>
+              <a:graphicFrameLocks xmlns:a="http://schemas.openxmlformats.org/drawingml/2006/main" noChangeAspect="1"/>
+            </wp:cNvGraphicFramePr>
+            <a:graphic xmlns:a="http://schemas.openxmlformats.org/drawingml/2006/main">
+              <a:graphicData uri="http://schemas.openxmlformats.org/drawingml/2006/picture">
+                <pic:pic xmlns:pic="http://schemas.openxmlformats.org/drawingml/2006/picture">
+                  <pic:nvPicPr>
+                    <pic:cNvPr id="0" name="Picture 7"/>
+                    <pic:cNvPicPr>
+                      <a:picLocks noChangeAspect="1" noChangeArrowheads="1"/>
+                    </pic:cNvPicPr>
+                  </pic:nvPicPr>
+                  <pic:blipFill>
+                    <a:blip r:embed="rId28">
+                      <a:extLst>
+                        <a:ext uri="{28A0092B-C50C-407E-A947-70E740481C1C}">
+                          <a14:useLocalDpi xmlns:a14="http://schemas.microsoft.com/office/drawing/2010/main" val="0"/>
+                        </a:ext>
+                      </a:extLst>
+                    </a:blip>
+                    <a:srcRect/>
+                    <a:stretch>
+                      <a:fillRect/>
+                    </a:stretch>
+                  </pic:blipFill>
+                  <pic:spPr bwMode="auto">
+                    <a:xfrm>
+                      <a:off x="0" y="0"/>
+                      <a:ext cx="5263515" cy="723265"/>
+                    </a:xfrm>
+                    <a:prstGeom prst="rect">
+                      <a:avLst/>
+                    </a:prstGeom>
+                    <a:noFill/>
+                    <a:ln>
+                      <a:solidFill>
+                        <a:schemeClr val="tx1"/>
+                      </a:solidFill>
+                    </a:ln>
+                  </pic:spPr>
+                </pic:pic>
+              </a:graphicData>
+            </a:graphic>
+          </wp:inline>
+        </w:drawing>
+      </w:r>
+    </w:p>
+    <w:p>
+      <w:pPr>
+        <w:rPr>
+          <w:sz w:val="24"/>
+          <w:szCs w:val="24"/>
+        </w:rPr>
+      </w:pPr>
+      <w:r>
+        <w:rPr>
+          <w:rFonts w:hint="cs"/>
+          <w:sz w:val="24"/>
+          <w:szCs w:val="24"/>
+          <w:rtl/>
+        </w:rPr>
+        <w:t>נעדכן בגוף ההודעה את הפרמטרים שנרצה</w:t>
+      </w:r>
+      <w:r>
+        <w:rPr>
+          <w:rFonts w:hint="cs"/>
+          <w:sz w:val="24"/>
+          <w:szCs w:val="24"/>
+          <w:rtl/>
+        </w:rPr>
+        <w:t xml:space="preserve"> ונלחץ </w:t>
+      </w:r>
+      <w:r>
+        <w:rPr>
+          <w:sz w:val="24"/>
+          <w:szCs w:val="24"/>
+        </w:rPr>
+        <w:t>Execute</w:t>
+      </w:r>
+      <w:r>
+        <w:rPr>
+          <w:rFonts w:hint="cs"/>
+          <w:sz w:val="24"/>
+          <w:szCs w:val="24"/>
+          <w:rtl/>
+        </w:rPr>
+        <w:t>-</w:t>
+      </w:r>
+    </w:p>
+    <w:p>
+      <w:pPr>
+        <w:rPr>
+          <w:sz w:val="24"/>
+          <w:szCs w:val="24"/>
+          <w:rtl/>
+        </w:rPr>
+      </w:pPr>
+      <w:r>
+        <w:rPr>
+          <w:rFonts w:cs="Arial"/>
+          <w:noProof/>
+          <w:sz w:val="24"/>
+          <w:szCs w:val="24"/>
+          <w:rtl/>
+          <w:lang w:val="he-IL"/>
+        </w:rPr>
+        <mc:AlternateContent>
+          <mc:Choice Requires="wps">
+            <w:drawing>
+              <wp:anchor distT="0" distB="0" distL="114300" distR="114300" simplePos="0" relativeHeight="251659264" behindDoc="0" locked="0" layoutInCell="1" allowOverlap="1" wp14:anchorId="590393BD" wp14:editId="51FB1D8D">
+                <wp:simplePos x="0" y="0"/>
+                <wp:positionH relativeFrom="margin">
+                  <wp:align>center</wp:align>
+                </wp:positionH>
+                <wp:positionV relativeFrom="paragraph">
+                  <wp:posOffset>1287863</wp:posOffset>
+                </wp:positionV>
+                <wp:extent cx="628153" cy="397565"/>
+                <wp:effectExtent l="19050" t="19050" r="19685" b="40640"/>
+                <wp:wrapNone/>
+                <wp:docPr id="25" name="Arrow: Left 25"/>
+                <wp:cNvGraphicFramePr/>
+                <a:graphic xmlns:a="http://schemas.openxmlformats.org/drawingml/2006/main">
+                  <a:graphicData uri="http://schemas.microsoft.com/office/word/2010/wordprocessingShape">
+                    <wps:wsp>
+                      <wps:cNvSpPr/>
+                      <wps:spPr>
+                        <a:xfrm>
+                          <a:off x="0" y="0"/>
+                          <a:ext cx="628153" cy="397565"/>
+                        </a:xfrm>
+                        <a:prstGeom prst="leftArrow">
+                          <a:avLst/>
+                        </a:prstGeom>
+                      </wps:spPr>
+                      <wps:style>
+                        <a:lnRef idx="2">
+                          <a:schemeClr val="accent2">
+                            <a:shade val="50000"/>
+                          </a:schemeClr>
+                        </a:lnRef>
+                        <a:fillRef idx="1">
+                          <a:schemeClr val="accent2"/>
+                        </a:fillRef>
+                        <a:effectRef idx="0">
+                          <a:schemeClr val="accent2"/>
+                        </a:effectRef>
+                        <a:fontRef idx="minor">
+                          <a:schemeClr val="lt1"/>
+                        </a:fontRef>
+                      </wps:style>
+                      <wps:bodyPr rot="0" spcFirstLastPara="0" vertOverflow="overflow" horzOverflow="overflow" vert="horz" wrap="square" lIns="91440" tIns="45720" rIns="91440" bIns="45720" numCol="1" spcCol="0" rtlCol="1" fromWordArt="0" anchor="ctr" anchorCtr="0" forceAA="0" compatLnSpc="1">
+                        <a:prstTxWarp prst="textNoShape">
+                          <a:avLst/>
+                        </a:prstTxWarp>
+                        <a:noAutofit/>
+                      </wps:bodyPr>
+                    </wps:wsp>
+                  </a:graphicData>
+                </a:graphic>
+              </wp:anchor>
+            </w:drawing>
+          </mc:Choice>
+          <mc:Fallback>
+            <w:pict>
+              <v:shapetype w14:anchorId="0ED99BEB" id="_x0000_t66" coordsize="21600,21600" o:spt="66" adj="5400,5400" path="m@0,l@0@1,21600@1,21600@2@0@2@0,21600,,10800xe">
+                <v:stroke joinstyle="miter"/>
+                <v:formulas>
+                  <v:f eqn="val #0"/>
+                  <v:f eqn="val #1"/>
+                  <v:f eqn="sum 21600 0 #1"/>
+                  <v:f eqn="prod #0 #1 10800"/>
+                  <v:f eqn="sum #0 0 @3"/>
+                </v:formulas>
+                <v:path o:connecttype="custom" o:connectlocs="@0,0;0,10800;@0,21600;21600,10800" o:connectangles="270,180,90,0" textboxrect="@4,@1,21600,@2"/>
+                <v:handles>
+                  <v:h position="#0,#1" xrange="0,21600" yrange="0,10800"/>
+                </v:handles>
+              </v:shapetype>
+              <v:shape id="Arrow: Left 25" o:spid="_x0000_s1026" type="#_x0000_t66" style="position:absolute;left:0;text-align:left;margin-left:0;margin-top:101.4pt;width:49.45pt;height:31.3pt;z-index:251659264;visibility:visible;mso-wrap-style:square;mso-wrap-distance-left:9pt;mso-wrap-distance-top:0;mso-wrap-distance-right:9pt;mso-wrap-distance-bottom:0;mso-position-horizontal:center;mso-position-horizontal-relative:margin;mso-position-vertical:absolute;mso-position-vertical-relative:text;v-text-anchor:middle" o:gfxdata="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" adj="6835" fillcolor="#ed7d31 [3205]" strokecolor="#823b0b [1605]" strokeweight="1pt">
+                <w10:wrap anchorx="margin"/>
+              </v:shape>
+            </w:pict>
+          </mc:Fallback>
+        </mc:AlternateContent>
+      </w:r>
+      <w:r>
+        <w:rPr>
+          <w:noProof/>
+        </w:rPr>
+        <w:t xml:space="preserve"> </w:t>
+      </w:r>
+      <w:r>
+        <w:rPr>
+          <w:rFonts w:cs="Arial"/>
+          <w:sz w:val="24"/>
+          <w:szCs w:val="24"/>
+          <w:rtl/>
+        </w:rPr>
+        <w:drawing>
+          <wp:inline distT="0" distB="0" distL="0" distR="0" wp14:anchorId="4E98D2A8" wp14:editId="43161211">
+            <wp:extent cx="3922092" cy="3518361"/>
+            <wp:effectExtent l="0" t="0" r="2540" b="6350"/>
+            <wp:docPr id="26" name="Picture 26"/>
+            <wp:cNvGraphicFramePr>
+              <a:graphicFrameLocks xmlns:a="http://schemas.openxmlformats.org/drawingml/2006/main" noChangeAspect="1"/>
+            </wp:cNvGraphicFramePr>
+            <a:graphic xmlns:a="http://schemas.openxmlformats.org/drawingml/2006/main">
+              <a:graphicData uri="http://schemas.openxmlformats.org/drawingml/2006/picture">
+                <pic:pic xmlns:pic="http://schemas.openxmlformats.org/drawingml/2006/picture">
+                  <pic:nvPicPr>
+                    <pic:cNvPr id="1" name=""/>
+                    <pic:cNvPicPr/>
+                  </pic:nvPicPr>
+                  <pic:blipFill>
+                    <a:blip r:embed="rId29"/>
+                    <a:stretch>
+                      <a:fillRect/>
+                    </a:stretch>
+                  </pic:blipFill>
+                  <pic:spPr>
+                    <a:xfrm>
+                      <a:off x="0" y="0"/>
+                      <a:ext cx="3962042" cy="3554199"/>
+                    </a:xfrm>
+                    <a:prstGeom prst="rect">
+                      <a:avLst/>
+                    </a:prstGeom>
+                  </pic:spPr>
+                </pic:pic>
+              </a:graphicData>
+            </a:graphic>
+          </wp:inline>
+        </w:drawing>
+      </w:r>
+    </w:p>
+    <w:p>
+      <w:pPr>
+        <w:rPr>
+          <w:sz w:val="24"/>
+          <w:szCs w:val="24"/>
+          <w:rtl/>
+        </w:rPr>
+      </w:pPr>
+      <w:r>
+        <w:rPr>
+          <w:rFonts w:hint="cs"/>
+          <w:sz w:val="24"/>
+          <w:szCs w:val="24"/>
+          <w:rtl/>
+        </w:rPr>
+        <w:lastRenderedPageBreak/>
+        <w:t>והתשובה תופיע למטה</w:t>
+      </w:r>
+      <w:r>
+        <w:rPr>
+          <w:rFonts w:hint="cs"/>
+          <w:sz w:val="24"/>
+          <w:szCs w:val="24"/>
+          <w:rtl/>
+        </w:rPr>
+        <w:t>-</w:t>
+      </w:r>
+    </w:p>
+    <w:p>
+      <w:pPr>
+        <w:rPr>
+          <w:rFonts w:hint="cs"/>
+          <w:sz w:val="24"/>
+          <w:szCs w:val="24"/>
+          <w:rtl/>
+        </w:rPr>
+      </w:pPr>
+      <w:r>
+        <w:rPr>
+          <w:rFonts w:cs="Arial"/>
+          <w:noProof/>
+          <w:sz w:val="24"/>
+          <w:szCs w:val="24"/>
+          <w:rtl/>
+          <w:lang w:val="he-IL"/>
+        </w:rPr>
+        <mc:AlternateContent>
+          <mc:Choice Requires="wps">
+            <w:drawing>
+              <wp:anchor distT="0" distB="0" distL="114300" distR="114300" simplePos="0" relativeHeight="251661312" behindDoc="0" locked="0" layoutInCell="1" allowOverlap="1" wp14:anchorId="26D60B98" wp14:editId="246563F0">
+                <wp:simplePos x="0" y="0"/>
+                <wp:positionH relativeFrom="margin">
+                  <wp:posOffset>291631</wp:posOffset>
+                </wp:positionH>
+                <wp:positionV relativeFrom="paragraph">
+                  <wp:posOffset>4062703</wp:posOffset>
+                </wp:positionV>
+                <wp:extent cx="628153" cy="397565"/>
+                <wp:effectExtent l="0" t="19050" r="38735" b="40640"/>
+                <wp:wrapNone/>
+                <wp:docPr id="28" name="Arrow: Left 28"/>
+                <wp:cNvGraphicFramePr/>
+                <a:graphic xmlns:a="http://schemas.openxmlformats.org/drawingml/2006/main">
+                  <a:graphicData uri="http://schemas.microsoft.com/office/word/2010/wordprocessingShape">
+                    <wps:wsp>
+                      <wps:cNvSpPr/>
+                      <wps:spPr>
+                        <a:xfrm rot="10800000">
+                          <a:off x="0" y="0"/>
+                          <a:ext cx="628153" cy="397565"/>
+                        </a:xfrm>
+                        <a:prstGeom prst="leftArrow">
+                          <a:avLst/>
+                        </a:prstGeom>
+                      </wps:spPr>
+                      <wps:style>
+                        <a:lnRef idx="2">
+                          <a:schemeClr val="accent2">
+                            <a:shade val="50000"/>
+                          </a:schemeClr>
+                        </a:lnRef>
+                        <a:fillRef idx="1">
+                          <a:schemeClr val="accent2"/>
+                        </a:fillRef>
+                        <a:effectRef idx="0">
+                          <a:schemeClr val="accent2"/>
+                        </a:effectRef>
+                        <a:fontRef idx="minor">
+                          <a:schemeClr val="lt1"/>
+                        </a:fontRef>
+                      </wps:style>
+                      <wps:bodyPr rot="0" spcFirstLastPara="0" vertOverflow="overflow" horzOverflow="overflow" vert="horz" wrap="square" lIns="91440" tIns="45720" rIns="91440" bIns="45720" numCol="1" spcCol="0" rtlCol="1" fromWordArt="0" anchor="ctr" anchorCtr="0" forceAA="0" compatLnSpc="1">
+                        <a:prstTxWarp prst="textNoShape">
+                          <a:avLst/>
+                        </a:prstTxWarp>
+                        <a:noAutofit/>
+                      </wps:bodyPr>
+                    </wps:wsp>
+                  </a:graphicData>
+                </a:graphic>
+              </wp:anchor>
+            </w:drawing>
+          </mc:Choice>
+          <mc:Fallback>
+            <w:pict>
+              <v:shape w14:anchorId="7675110C" id="Arrow: Left 28" o:spid="_x0000_s1026" type="#_x0000_t66" style="position:absolute;left:0;text-align:left;margin-left:22.95pt;margin-top:319.9pt;width:49.45pt;height:31.3pt;rotation:180;z-index:251661312;visibility:visible;mso-wrap-style:square;mso-wrap-distance-left:9pt;mso-wrap-distance-top:0;mso-wrap-distance-right:9pt;mso-wrap-distance-bottom:0;mso-position-horizontal:absolute;mso-position-horizontal-relative:margin;mso-position-vertical:absolute;mso-position-vertical-relative:text;v-text-anchor:middle" o:gfxdata="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" adj="6835" fillcolor="#ed7d31 [3205]" strokecolor="#823b0b [1605]" strokeweight="1pt">
+                <w10:wrap anchorx="margin"/>
+              </v:shape>
+            </w:pict>
+          </mc:Fallback>
+        </mc:AlternateContent>
+      </w:r>
+      <w:r>
+        <w:rPr>
+          <w:rFonts w:cs="Arial"/>
+          <w:sz w:val="24"/>
+          <w:szCs w:val="24"/>
+          <w:rtl/>
+        </w:rPr>
+        <w:drawing>
+          <wp:inline distT="0" distB="0" distL="0" distR="0" wp14:anchorId="09309933" wp14:editId="0F47953B">
+            <wp:extent cx="5274310" cy="6854825"/>
+            <wp:effectExtent l="0" t="0" r="2540" b="3175"/>
+            <wp:docPr id="27" name="Picture 27"/>
+            <wp:cNvGraphicFramePr>
+              <a:graphicFrameLocks xmlns:a="http://schemas.openxmlformats.org/drawingml/2006/main" noChangeAspect="1"/>
+            </wp:cNvGraphicFramePr>
+            <a:graphic xmlns:a="http://schemas.openxmlformats.org/drawingml/2006/main">
+              <a:graphicData uri="http://schemas.openxmlformats.org/drawingml/2006/picture">
+                <pic:pic xmlns:pic="http://schemas.openxmlformats.org/drawingml/2006/picture">
+                  <pic:nvPicPr>
+                    <pic:cNvPr id="1" name=""/>
+                    <pic:cNvPicPr/>
+                  </pic:nvPicPr>
+                  <pic:blipFill>
+                    <a:blip r:embed="rId30"/>
+                    <a:stretch>
+                      <a:fillRect/>
+                    </a:stretch>
+                  </pic:blipFill>
+                  <pic:spPr>
+                    <a:xfrm>
+                      <a:off x="0" y="0"/>
+                      <a:ext cx="5274310" cy="6854825"/>
+                    </a:xfrm>
+                    <a:prstGeom prst="rect">
+                      <a:avLst/>
+                    </a:prstGeom>
+                  </pic:spPr>
+                </pic:pic>
+              </a:graphicData>
+            </a:graphic>
+          </wp:inline>
+        </w:drawing>
+      </w:r>
+    </w:p>
+    <w:p>
+      <w:pPr>
+        <w:rPr>
+          <w:rFonts w:hint="cs"/>
+          <w:sz w:val="24"/>
+          <w:szCs w:val="24"/>
+          <w:rtl/>
+        </w:rPr>
+      </w:pPr>
+      <w:r>
+        <w:rPr>
+          <w:rFonts w:hint="cs"/>
+          <w:sz w:val="24"/>
+          <w:szCs w:val="24"/>
+          <w:rtl/>
+        </w:rPr>
+        <w:t xml:space="preserve">(הערה חשובה- כשניצור את הפרוייקט שלנו, המחלקות של </w:t>
+      </w:r>
+      <w:proofErr w:type="spellStart"/>
+      <w:r>
+        <w:rPr>
+          <w:sz w:val="24"/>
+          <w:szCs w:val="24"/>
+        </w:rPr>
+        <w:t>pydantic</w:t>
+      </w:r>
+      <w:proofErr w:type="spellEnd"/>
+      <w:r>
+        <w:rPr>
+          <w:rFonts w:hint="cs"/>
+          <w:sz w:val="24"/>
+          <w:szCs w:val="24"/>
+          <w:rtl/>
+        </w:rPr>
+        <w:t xml:space="preserve"> יהיו בקובץ נפרד מהפקודות </w:t>
+      </w:r>
+      <w:r>
+        <w:rPr>
+          <w:rFonts w:hint="cs"/>
+          <w:sz w:val="24"/>
+          <w:szCs w:val="24"/>
+        </w:rPr>
+        <w:t>HTTP</w:t>
+      </w:r>
+      <w:r>
+        <w:rPr>
+          <w:rFonts w:hint="cs"/>
+          <w:sz w:val="24"/>
+          <w:szCs w:val="24"/>
+          <w:rtl/>
+        </w:rPr>
+        <w:t xml:space="preserve"> של </w:t>
+      </w:r>
+      <w:proofErr w:type="spellStart"/>
+      <w:r>
+        <w:rPr>
+          <w:sz w:val="24"/>
+          <w:szCs w:val="24"/>
+        </w:rPr>
+        <w:t>fastapi</w:t>
+      </w:r>
+      <w:proofErr w:type="spellEnd"/>
+      <w:r>
+        <w:rPr>
+          <w:rFonts w:hint="cs"/>
+          <w:sz w:val="24"/>
+          <w:szCs w:val="24"/>
+          <w:rtl/>
+        </w:rPr>
+        <w:t>)</w:t>
+      </w:r>
+    </w:p>
+    <w:p>
+      <w:pPr>
+        <w:rPr>
+          <w:sz w:val="24"/>
+          <w:szCs w:val="24"/>
+          <w:rtl/>
+        </w:rPr>
+      </w:pPr>
+    </w:p>
+    <w:p>
+      <w:pPr>
+        <w:rPr>
+          <w:sz w:val="24"/>
+          <w:szCs w:val="24"/>
+          <w:rtl/>
+        </w:rPr>
+      </w:pPr>
+    </w:p>
+    <w:p>
+      <w:pPr>
+        <w:rPr>
+          <w:sz w:val="24"/>
+          <w:szCs w:val="24"/>
+          <w:rtl/>
+        </w:rPr>
+      </w:pPr>
+    </w:p>
+    <w:p>
+      <w:pPr>
+        <w:rPr>
+          <w:sz w:val="24"/>
+          <w:szCs w:val="24"/>
+          <w:rtl/>
+        </w:rPr>
+      </w:pPr>
+    </w:p>
+    <w:p>
+      <w:pPr>
+        <w:bidi w:val="0"/>
+        <w:jc w:val="right"/>
+        <w:rPr>
+          <w:sz w:val="24"/>
+          <w:szCs w:val="24"/>
+          <w:rtl/>
+        </w:rPr>
+      </w:pPr>
+      <w:r>
+        <w:rPr>
+          <w:rFonts w:hint="cs"/>
+          <w:sz w:val="24"/>
+          <w:szCs w:val="24"/>
+          <w:rtl/>
+        </w:rPr>
+        <w:lastRenderedPageBreak/>
+        <w:t>מושגים</w:t>
+      </w:r>
+      <w:r>
+        <w:rPr>
+          <w:rFonts w:hint="cs"/>
+          <w:sz w:val="24"/>
+          <w:szCs w:val="24"/>
+          <w:rtl/>
+        </w:rPr>
+        <w:t xml:space="preserve"> נוספים</w:t>
+      </w:r>
+      <w:r>
+        <w:rPr>
+          <w:rFonts w:hint="cs"/>
+          <w:sz w:val="24"/>
+          <w:szCs w:val="24"/>
+          <w:rtl/>
+        </w:rPr>
+        <w:t xml:space="preserve"> שהועלו במהלך ההרצאה:</w:t>
       </w:r>
     </w:p>
     <w:p>
@@ -2618,6 +5124,32 @@
         </w:rPr>
         <w:t>ארכיטקטורה ששוברת כל אפלקציה ליחידות קטנות ועצמאיות.</w:t>
       </w:r>
+      <w:r>
+        <w:rPr>
+          <w:rFonts w:hint="cs"/>
+          <w:sz w:val="24"/>
+          <w:szCs w:val="24"/>
+          <w:rtl/>
+        </w:rPr>
+        <w:t xml:space="preserve"> (צד שרת, צד לקוח, מאגר נתונים </w:t>
+      </w:r>
+      <w:r>
+        <w:rPr>
+          <w:rFonts w:hint="cs"/>
+          <w:sz w:val="24"/>
+          <w:szCs w:val="24"/>
+        </w:rPr>
+        <w:t>SQL</w:t>
+      </w:r>
+      <w:r>
+        <w:rPr>
+          <w:rFonts w:hint="cs"/>
+          <w:sz w:val="24"/>
+          <w:szCs w:val="24"/>
+          <w:rtl/>
+        </w:rPr>
+        <w:t xml:space="preserve"> וכו')</w:t>
+      </w:r>
     </w:p>
     <w:p>
       <w:pPr>
@@ -3704,7 +6236,6 @@
           <w:numId w:val="2"/>
         </w:numPr>
         <w:rPr>
-          <w:rFonts w:hint="cs"/>
           <w:sz w:val="24"/>
           <w:szCs w:val="24"/>
         </w:rPr>
@@ -3760,7 +6291,7 @@
       </w:pPr>
     </w:p>
     <w:sectPr>
-      <w:headerReference w:type="default" r:id="rId18"/>
+      <w:headerReference w:type="default" r:id="rId31"/>
       <w:pgSz w:w="11906" w:h="16838"/>
       <w:pgMar w:top="1440" w:right="1800" w:bottom="1440" w:left="1800" w:header="708" w:footer="708" w:gutter="0"/>
       <w:cols w:space="708"/>
@@ -4083,7 +6614,7 @@
       <w:lvlText w:val="%1."/>
       <w:lvlJc w:val="left"/>
       <w:pPr>
-        <w:ind w:left="1080" w:hanging="360"/>
+        <w:ind w:left="360" w:hanging="360"/>
       </w:pPr>
       <w:rPr>
         <w:rFonts w:hint="default"/>
@@ -4095,7 +6626,7 @@
       <w:lvlText w:val="%2."/>
       <w:lvlJc w:val="left"/>
       <w:pPr>
-        <w:ind w:left="1800" w:hanging="360"/>
+        <w:ind w:left="1080" w:hanging="360"/>
       </w:pPr>
     </w:lvl>
     <w:lvl w:ilvl="2" w:tplc="0409001B" w:tentative="1">
@@ -4104,7 +6635,7 @@
       <w:lvlText w:val="%3."/>
       <w:lvlJc w:val="right"/>
       <w:pPr>
-        <w:ind w:left="2520" w:hanging="180"/>
+        <w:ind w:left="1800" w:hanging="180"/>
       </w:pPr>
     </w:lvl>
     <w:lvl w:ilvl="3" w:tplc="0409000F" w:tentative="1">
@@ -4113,7 +6644,7 @@
       <w:lvlText w:val="%4."/>
       <w:lvlJc w:val="left"/>
       <w:pPr>
-        <w:ind w:left="3240" w:hanging="360"/>
+        <w:ind w:left="2520" w:hanging="360"/>
       </w:pPr>
     </w:lvl>
     <w:lvl w:ilvl="4" w:tplc="04090019" w:tentative="1">
@@ -4122,7 +6653,7 @@
       <w:lvlText w:val="%5."/>
       <w:lvlJc w:val="left"/>
       <w:pPr>
-        <w:ind w:left="3960" w:hanging="360"/>
+        <w:ind w:left="3240" w:hanging="360"/>
       </w:pPr>
     </w:lvl>
     <w:lvl w:ilvl="5" w:tplc="0409001B" w:tentative="1">
@@ -4131,7 +6662,7 @@
       <w:lvlText w:val="%6."/>
       <w:lvlJc w:val="right"/>
       <w:pPr>
-        <w:ind w:left="4680" w:hanging="180"/>
+        <w:ind w:left="3960" w:hanging="180"/>
       </w:pPr>
     </w:lvl>
     <w:lvl w:ilvl="6" w:tplc="0409000F" w:tentative="1">
@@ -4140,7 +6671,7 @@
       <w:lvlText w:val="%7."/>
       <w:lvlJc w:val="left"/>
       <w:pPr>
-        <w:ind w:left="5400" w:hanging="360"/>
+        <w:ind w:left="4680" w:hanging="360"/>
       </w:pPr>
     </w:lvl>
     <w:lvl w:ilvl="7" w:tplc="04090019" w:tentative="1">
@@ -4149,7 +6680,7 @@
       <w:lvlText w:val="%8."/>
       <w:lvlJc w:val="left"/>
       <w:pPr>
-        <w:ind w:left="6120" w:hanging="360"/>
+        <w:ind w:left="5400" w:hanging="360"/>
       </w:pPr>
     </w:lvl>
     <w:lvl w:ilvl="8" w:tplc="0409001B" w:tentative="1">
@@ -4158,11 +6689,100 @@
       <w:lvlText w:val="%9."/>
       <w:lvlJc w:val="right"/>
       <w:pPr>
-        <w:ind w:left="6840" w:hanging="180"/>
+        <w:ind w:left="6120" w:hanging="180"/>
       </w:pPr>
     </w:lvl>
   </w:abstractNum>
   <w:abstractNum w:abstractNumId="3" w15:restartNumberingAfterBreak="0">
+    <w:nsid w:val="50087C18"/>
+    <w:multiLevelType w:val="hybridMultilevel"/>
+    <w:tmpl w:val="D45EA88E"/>
+    <w:lvl w:ilvl="0" w:tplc="0409000F">
+      <w:start w:val="1"/>
+      <w:numFmt w:val="decimal"/>
+      <w:lvlText w:val="%1."/>
+      <w:lvlJc w:val="left"/>
+      <w:pPr>
+        <w:ind w:left="720" w:hanging="360"/>
+      </w:pPr>
+      <w:rPr>
+        <w:rFonts w:hint="default"/>
+      </w:rPr>
+    </w:lvl>
+    <w:lvl w:ilvl="1" w:tplc="04090019" w:tentative="1">
+      <w:start w:val="1"/>
+      <w:numFmt w:val="lowerLetter"/>
+      <w:lvlText w:val="%2."/>
+      <w:lvlJc w:val="left"/>
+      <w:pPr>
+        <w:ind w:left="1440" w:hanging="360"/>
+      </w:pPr>
+    </w:lvl>
+    <w:lvl w:ilvl="2" w:tplc="0409001B" w:tentative="1">
+      <w:start w:val="1"/>
+      <w:numFmt w:val="lowerRoman"/>
+      <w:lvlText w:val="%3."/>
+      <w:lvlJc w:val="right"/>
+      <w:pPr>
+        <w:ind w:left="2160" w:hanging="180"/>
+      </w:pPr>
+    </w:lvl>
+    <w:lvl w:ilvl="3" w:tplc="0409000F" w:tentative="1">
+      <w:start w:val="1"/>
+      <w:numFmt w:val="decimal"/>
+      <w:lvlText w:val="%4."/>
+      <w:lvlJc w:val="left"/>
+      <w:pPr>
+        <w:ind w:left="2880" w:hanging="360"/>
+      </w:pPr>
+    </w:lvl>
+    <w:lvl w:ilvl="4" w:tplc="04090019" w:tentative="1">
+      <w:start w:val="1"/>
+      <w:numFmt w:val="lowerLetter"/>
+      <w:lvlText w:val="%5."/>
+      <w:lvlJc w:val="left"/>
+      <w:pPr>
+        <w:ind w:left="3600" w:hanging="360"/>
+      </w:pPr>
+    </w:lvl>
+    <w:lvl w:ilvl="5" w:tplc="0409001B" w:tentative="1">
+      <w:start w:val="1"/>
+      <w:numFmt w:val="lowerRoman"/>
+      <w:lvlText w:val="%6."/>
+      <w:lvlJc w:val="right"/>
+      <w:pPr>
+        <w:ind w:left="4320" w:hanging="180"/>
+      </w:pPr>
+    </w:lvl>
+    <w:lvl w:ilvl="6" w:tplc="0409000F" w:tentative="1">
+      <w:start w:val="1"/>
+      <w:numFmt w:val="decimal"/>
+      <w:lvlText w:val="%7."/>
+      <w:lvlJc w:val="left"/>
+      <w:pPr>
+        <w:ind w:left="5040" w:hanging="360"/>
+      </w:pPr>
+    </w:lvl>
+    <w:lvl w:ilvl="7" w:tplc="04090019" w:tentative="1">
+      <w:start w:val="1"/>
+      <w:numFmt w:val="lowerLetter"/>
+      <w:lvlText w:val="%8."/>
+      <w:lvlJc w:val="left"/>
+      <w:pPr>
+        <w:ind w:left="5760" w:hanging="360"/>
+      </w:pPr>
+    </w:lvl>
+    <w:lvl w:ilvl="8" w:tplc="0409001B" w:tentative="1">
+      <w:start w:val="1"/>
+      <w:numFmt w:val="lowerRoman"/>
+      <w:lvlText w:val="%9."/>
+      <w:lvlJc w:val="right"/>
+      <w:pPr>
+        <w:ind w:left="6480" w:hanging="180"/>
+      </w:pPr>
+    </w:lvl>
+  </w:abstractNum>
+  <w:abstractNum w:abstractNumId="4" w15:restartNumberingAfterBreak="0">
     <w:nsid w:val="6F4F67A2"/>
     <w:multiLevelType w:val="hybridMultilevel"/>
     <w:tmpl w:val="8318D4B8"/>
@@ -4275,8 +6895,97 @@
       </w:rPr>
     </w:lvl>
   </w:abstractNum>
+  <w:abstractNum w:abstractNumId="5" w15:restartNumberingAfterBreak="0">
+    <w:nsid w:val="6F6F52B9"/>
+    <w:multiLevelType w:val="hybridMultilevel"/>
+    <w:tmpl w:val="67209CC2"/>
+    <w:lvl w:ilvl="0" w:tplc="0409000F">
+      <w:start w:val="1"/>
+      <w:numFmt w:val="decimal"/>
+      <w:lvlText w:val="%1."/>
+      <w:lvlJc w:val="left"/>
+      <w:pPr>
+        <w:ind w:left="720" w:hanging="360"/>
+      </w:pPr>
+      <w:rPr>
+        <w:rFonts w:hint="default"/>
+      </w:rPr>
+    </w:lvl>
+    <w:lvl w:ilvl="1" w:tplc="04090019" w:tentative="1">
+      <w:start w:val="1"/>
+      <w:numFmt w:val="lowerLetter"/>
+      <w:lvlText w:val="%2."/>
+      <w:lvlJc w:val="left"/>
+      <w:pPr>
+        <w:ind w:left="1440" w:hanging="360"/>
+      </w:pPr>
+    </w:lvl>
+    <w:lvl w:ilvl="2" w:tplc="0409001B" w:tentative="1">
+      <w:start w:val="1"/>
+      <w:numFmt w:val="lowerRoman"/>
+      <w:lvlText w:val="%3."/>
+      <w:lvlJc w:val="right"/>
+      <w:pPr>
+        <w:ind w:left="2160" w:hanging="180"/>
+      </w:pPr>
+    </w:lvl>
+    <w:lvl w:ilvl="3" w:tplc="0409000F" w:tentative="1">
+      <w:start w:val="1"/>
+      <w:numFmt w:val="decimal"/>
+      <w:lvlText w:val="%4."/>
+      <w:lvlJc w:val="left"/>
+      <w:pPr>
+        <w:ind w:left="2880" w:hanging="360"/>
+      </w:pPr>
+    </w:lvl>
+    <w:lvl w:ilvl="4" w:tplc="04090019" w:tentative="1">
+      <w:start w:val="1"/>
+      <w:numFmt w:val="lowerLetter"/>
+      <w:lvlText w:val="%5."/>
+      <w:lvlJc w:val="left"/>
+      <w:pPr>
+        <w:ind w:left="3600" w:hanging="360"/>
+      </w:pPr>
+    </w:lvl>
+    <w:lvl w:ilvl="5" w:tplc="0409001B" w:tentative="1">
+      <w:start w:val="1"/>
+      <w:numFmt w:val="lowerRoman"/>
+      <w:lvlText w:val="%6."/>
+      <w:lvlJc w:val="right"/>
+      <w:pPr>
+        <w:ind w:left="4320" w:hanging="180"/>
+      </w:pPr>
+    </w:lvl>
+    <w:lvl w:ilvl="6" w:tplc="0409000F" w:tentative="1">
+      <w:start w:val="1"/>
+      <w:numFmt w:val="decimal"/>
+      <w:lvlText w:val="%7."/>
+      <w:lvlJc w:val="left"/>
+      <w:pPr>
+        <w:ind w:left="5040" w:hanging="360"/>
+      </w:pPr>
+    </w:lvl>
+    <w:lvl w:ilvl="7" w:tplc="04090019" w:tentative="1">
+      <w:start w:val="1"/>
+      <w:numFmt w:val="lowerLetter"/>
+      <w:lvlText w:val="%8."/>
+      <w:lvlJc w:val="left"/>
+      <w:pPr>
+        <w:ind w:left="5760" w:hanging="360"/>
+      </w:pPr>
+    </w:lvl>
+    <w:lvl w:ilvl="8" w:tplc="0409001B" w:tentative="1">
+      <w:start w:val="1"/>
+      <w:numFmt w:val="lowerRoman"/>
+      <w:lvlText w:val="%9."/>
+      <w:lvlJc w:val="right"/>
+      <w:pPr>
+        <w:ind w:left="6480" w:hanging="180"/>
+      </w:pPr>
+    </w:lvl>
+  </w:abstractNum>
   <w:num w:numId="1">
-    <w:abstractNumId w:val="3"/>
+    <w:abstractNumId w:val="4"/>
   </w:num>
   <w:num w:numId="2">
     <w:abstractNumId w:val="0"/>
@@ -4286,6 +6995,12 @@
   </w:num>
   <w:num w:numId="4">
     <w:abstractNumId w:val="2"/>
+  </w:num>
+  <w:num w:numId="5">
+    <w:abstractNumId w:val="5"/>
+  </w:num>
+  <w:num w:numId="6">
+    <w:abstractNumId w:val="3"/>
   </w:num>
 </w:numbering>
 </file>

</xml_diff>